<commit_message>
przygotowanie zadań do wykonania w instrukcji 10 oraz kodu - kolejnych kroków w ćwiczeniu 10
</commit_message>
<xml_diff>
--- a/Ćw 10 struktura event/PiWDP10 Struktura Event.docx
+++ b/Ćw 10 struktura event/PiWDP10 Struktura Event.docx
@@ -806,7 +806,7 @@
               <w:fldChar w:fldCharType="begin"/>
             </w:r>
             <w:r>
-              <w:instrText xml:space="preserve"> REF _Ref437378333 \h </w:instrText>
+              <w:instrText xml:space="preserve"> REF _Ref437794221 \h </w:instrText>
             </w:r>
             <w:r>
               <w:fldChar w:fldCharType="separate"/>
@@ -815,8 +815,16 @@
               <w:rPr>
                 <w:b/>
               </w:rPr>
-              <w:t>Pętle równoległe</w:t>
-            </w:r>
+              <w:t xml:space="preserve">Struktura </w:t>
+            </w:r>
+            <w:proofErr w:type="spellStart"/>
+            <w:r>
+              <w:rPr>
+                <w:b/>
+              </w:rPr>
+              <w:t>Event</w:t>
+            </w:r>
+            <w:proofErr w:type="spellEnd"/>
             <w:r>
               <w:fldChar w:fldCharType="end"/>
             </w:r>
@@ -836,7 +844,7 @@
               <w:fldChar w:fldCharType="begin"/>
             </w:r>
             <w:r>
-              <w:instrText xml:space="preserve"> PAGEREF _Ref437378333 \h </w:instrText>
+              <w:instrText xml:space="preserve"> PAGEREF _Ref437794221 \h </w:instrText>
             </w:r>
             <w:r>
               <w:fldChar w:fldCharType="separate"/>
@@ -881,7 +889,7 @@
               <w:fldChar w:fldCharType="begin"/>
             </w:r>
             <w:r>
-              <w:instrText xml:space="preserve"> REF _Ref437378337 \h </w:instrText>
+              <w:instrText xml:space="preserve"> REF _Ref437794225 \h </w:instrText>
             </w:r>
             <w:r>
               <w:fldChar w:fldCharType="separate"/>
@@ -890,16 +898,8 @@
               <w:rPr>
                 <w:b/>
               </w:rPr>
-              <w:t>Struktura master/</w:t>
-            </w:r>
-            <w:proofErr w:type="spellStart"/>
-            <w:r>
-              <w:rPr>
-                <w:b/>
-              </w:rPr>
-              <w:t>slave</w:t>
-            </w:r>
-            <w:proofErr w:type="spellEnd"/>
+              <w:t>Zdarzenia i filtry</w:t>
+            </w:r>
             <w:r>
               <w:fldChar w:fldCharType="end"/>
             </w:r>
@@ -919,7 +919,7 @@
               <w:fldChar w:fldCharType="begin"/>
             </w:r>
             <w:r>
-              <w:instrText xml:space="preserve"> PAGEREF _Ref437378337 \h </w:instrText>
+              <w:instrText xml:space="preserve"> PAGEREF _Ref437794225 \h </w:instrText>
             </w:r>
             <w:r>
               <w:fldChar w:fldCharType="separate"/>
@@ -1006,7 +1006,7 @@
               <w:rPr>
                 <w:noProof/>
               </w:rPr>
-              <w:t>7</w:t>
+              <w:t>3</w:t>
             </w:r>
             <w:r>
               <w:fldChar w:fldCharType="end"/>
@@ -1081,7 +1081,7 @@
               <w:rPr>
                 <w:noProof/>
               </w:rPr>
-              <w:t>7</w:t>
+              <w:t>3</w:t>
             </w:r>
             <w:r>
               <w:fldChar w:fldCharType="end"/>
@@ -1156,7 +1156,7 @@
               <w:rPr>
                 <w:noProof/>
               </w:rPr>
-              <w:t>7</w:t>
+              <w:t>3</w:t>
             </w:r>
             <w:r>
               <w:fldChar w:fldCharType="end"/>
@@ -1231,7 +1231,7 @@
               <w:rPr>
                 <w:noProof/>
               </w:rPr>
-              <w:t>7</w:t>
+              <w:t>3</w:t>
             </w:r>
             <w:r>
               <w:fldChar w:fldCharType="end"/>
@@ -1312,7 +1312,7 @@
               <w:rPr>
                 <w:noProof/>
               </w:rPr>
-              <w:t>7</w:t>
+              <w:t>3</w:t>
             </w:r>
             <w:r>
               <w:fldChar w:fldCharType="end"/>
@@ -1348,7 +1348,7 @@
               <w:fldChar w:fldCharType="begin"/>
             </w:r>
             <w:r>
-              <w:instrText xml:space="preserve"> REF _Ref437378424 \h </w:instrText>
+              <w:instrText xml:space="preserve"> REF _Ref437552650 \h </w:instrText>
             </w:r>
             <w:r>
               <w:fldChar w:fldCharType="separate"/>
@@ -1363,14 +1363,7 @@
               <w:rPr>
                 <w:b/>
               </w:rPr>
-              <w:t xml:space="preserve"> – zatrzymanie pętli równoległych za pomocą jednego przycisku </w:t>
-            </w:r>
-            <w:r>
-              <w:rPr>
-                <w:b/>
-                <w:i/>
-              </w:rPr>
-              <w:t>STOP</w:t>
+              <w:t xml:space="preserve"> – filtracja zdarzenia zamknięcia aplikacji</w:t>
             </w:r>
             <w:r>
               <w:fldChar w:fldCharType="end"/>
@@ -1391,7 +1384,7 @@
               <w:fldChar w:fldCharType="begin"/>
             </w:r>
             <w:r>
-              <w:instrText xml:space="preserve"> PAGEREF _Ref437378424 \h </w:instrText>
+              <w:instrText xml:space="preserve"> PAGEREF _Ref437552650 \h </w:instrText>
             </w:r>
             <w:r>
               <w:fldChar w:fldCharType="separate"/>
@@ -2715,15 +2708,23 @@
           <w:b/>
         </w:rPr>
       </w:pPr>
-      <w:bookmarkStart w:id="3" w:name="_Ref437378333"/>
+      <w:bookmarkStart w:id="3" w:name="_Ref437794221"/>
       <w:bookmarkEnd w:id="2"/>
       <w:r>
         <w:rPr>
           <w:b/>
         </w:rPr>
-        <w:t>Pętle równoległe</w:t>
+        <w:t xml:space="preserve">Struktura </w:t>
+      </w:r>
+      <w:proofErr w:type="spellStart"/>
+      <w:r>
+        <w:rPr>
+          <w:b/>
+        </w:rPr>
+        <w:t>Event</w:t>
       </w:r>
       <w:bookmarkEnd w:id="3"/>
+      <w:proofErr w:type="spellEnd"/>
     </w:p>
     <w:p>
       <w:pPr>
@@ -2746,22 +2747,14 @@
           <w:b/>
         </w:rPr>
       </w:pPr>
-      <w:bookmarkStart w:id="4" w:name="_Ref437378337"/>
+      <w:bookmarkStart w:id="4" w:name="_Ref437794225"/>
       <w:r>
         <w:rPr>
           <w:b/>
         </w:rPr>
-        <w:t>Struktura master/</w:t>
-      </w:r>
-      <w:proofErr w:type="spellStart"/>
-      <w:r>
-        <w:rPr>
-          <w:b/>
-        </w:rPr>
-        <w:t>slave</w:t>
+        <w:t>Zdarzenia i filtry</w:t>
       </w:r>
       <w:bookmarkEnd w:id="4"/>
-      <w:proofErr w:type="spellEnd"/>
     </w:p>
     <w:p>
       <w:pPr>
@@ -3074,58 +3067,26 @@
         <w:spacing w:line="360" w:lineRule="auto"/>
         <w:ind w:left="360"/>
         <w:jc w:val="both"/>
-        <w:rPr>
-          <w:lang w:val="en-GB"/>
-        </w:rPr>
       </w:pPr>
       <w:r>
         <w:t xml:space="preserve">- </w:t>
       </w:r>
       <w:r>
-        <w:t xml:space="preserve">otworzyć nowy plik z szablonu </w:t>
-      </w:r>
-      <w:r>
-        <w:rPr>
-          <w:b/>
-        </w:rPr>
-        <w:t>File</w:t>
-      </w:r>
-      <w:r>
-        <w:t xml:space="preserve"> </w:t>
-      </w:r>
-      <w:r>
-        <w:sym w:font="Wingdings" w:char="F0E0"/>
-      </w:r>
-      <w:r>
-        <w:t xml:space="preserve"> </w:t>
-      </w:r>
-      <w:r>
-        <w:rPr>
-          <w:b/>
-        </w:rPr>
-        <w:t>New…</w:t>
-      </w:r>
-      <w:r>
-        <w:t xml:space="preserve"> </w:t>
-      </w:r>
-      <w:r>
-        <w:rPr>
-          <w:lang w:val="en-GB"/>
-        </w:rPr>
-        <w:t xml:space="preserve">„ </w:t>
-      </w:r>
+        <w:t xml:space="preserve">otworzyć plik </w:t>
+      </w:r>
+      <w:r>
+        <w:t>„</w:t>
+      </w:r>
+      <w:proofErr w:type="spellStart"/>
       <w:r>
         <w:rPr>
           <w:i/>
-          <w:lang w:val="en-GB"/>
-        </w:rPr>
-        <w:t>Producer/Consumer Design Pattern (Data)</w:t>
-      </w:r>
-      <w:r>
-        <w:rPr>
-          <w:lang w:val="en-GB"/>
-        </w:rPr>
-        <w:t>”</w:t>
+        </w:rPr>
+        <w:t>main_rownolegle.vi</w:t>
+      </w:r>
+      <w:proofErr w:type="spellEnd"/>
+      <w:r>
+        <w:t>”,</w:t>
       </w:r>
     </w:p>
     <w:p>
@@ -3135,18 +3096,42 @@
         <w:jc w:val="both"/>
       </w:pPr>
       <w:r>
-        <w:t>- zapisać plik pod nazwą „</w:t>
+        <w:t xml:space="preserve">- umieścić na panelu kontrolki: </w:t>
+      </w:r>
+      <w:r>
+        <w:rPr>
+          <w:b/>
+        </w:rPr>
+        <w:t xml:space="preserve">Temp </w:t>
       </w:r>
       <w:proofErr w:type="spellStart"/>
       <w:r>
         <w:rPr>
-          <w:i/>
-        </w:rPr>
-        <w:t>main_rownolegle.vi</w:t>
+          <w:b/>
+        </w:rPr>
+        <w:t>Limits</w:t>
       </w:r>
       <w:proofErr w:type="spellEnd"/>
       <w:r>
-        <w:t>”,</w:t>
+        <w:t xml:space="preserve">, </w:t>
+      </w:r>
+      <w:r>
+        <w:rPr>
+          <w:b/>
+        </w:rPr>
+        <w:t>Zakres uśredniania</w:t>
+      </w:r>
+      <w:r>
+        <w:t xml:space="preserve"> (typu </w:t>
+      </w:r>
+      <w:r>
+        <w:rPr>
+          <w:b/>
+        </w:rPr>
+        <w:t>I32</w:t>
+      </w:r>
+      <w:r>
+        <w:t>),</w:t>
       </w:r>
     </w:p>
     <w:p>
@@ -3156,105 +3141,30 @@
         <w:jc w:val="both"/>
       </w:pPr>
       <w:r>
-        <w:t xml:space="preserve">- </w:t>
-      </w:r>
-      <w:r>
-        <w:t xml:space="preserve">w górnej pętli </w:t>
-      </w:r>
-      <w:r>
-        <w:t xml:space="preserve">zamienić stałą typu </w:t>
+        <w:t xml:space="preserve">- umieścić na diagramie kolejną pętlę </w:t>
       </w:r>
       <w:proofErr w:type="spellStart"/>
       <w:r>
         <w:rPr>
           <w:b/>
         </w:rPr>
-        <w:t>boolean</w:t>
+        <w:t>While</w:t>
       </w:r>
       <w:proofErr w:type="spellEnd"/>
       <w:r>
-        <w:t xml:space="preserve"> na kontrolkę i zamienić jej akcję na „</w:t>
-      </w:r>
-      <w:proofErr w:type="spellStart"/>
+        <w:t xml:space="preserve"> (powyżej pętli „</w:t>
+      </w:r>
       <w:r>
         <w:rPr>
           <w:i/>
         </w:rPr>
-        <w:t>Latch</w:t>
-      </w:r>
-      <w:proofErr w:type="spellEnd"/>
-      <w:r>
-        <w:rPr>
-          <w:i/>
-        </w:rPr>
-        <w:t xml:space="preserve"> </w:t>
-      </w:r>
-      <w:proofErr w:type="spellStart"/>
-      <w:r>
-        <w:rPr>
-          <w:i/>
-        </w:rPr>
-        <w:t>When</w:t>
-      </w:r>
-      <w:proofErr w:type="spellEnd"/>
-      <w:r>
-        <w:rPr>
-          <w:i/>
-        </w:rPr>
-        <w:t xml:space="preserve"> </w:t>
-      </w:r>
-      <w:proofErr w:type="spellStart"/>
-      <w:r>
-        <w:rPr>
-          <w:i/>
-        </w:rPr>
-        <w:t>Pressed</w:t>
-      </w:r>
-      <w:proofErr w:type="spellEnd"/>
-      <w:r>
-        <w:t>” lub „</w:t>
-      </w:r>
-      <w:proofErr w:type="spellStart"/>
-      <w:r>
-        <w:rPr>
-          <w:i/>
-        </w:rPr>
-        <w:t>Latch</w:t>
-      </w:r>
-      <w:proofErr w:type="spellEnd"/>
-      <w:r>
-        <w:rPr>
-          <w:i/>
-        </w:rPr>
-        <w:t xml:space="preserve"> </w:t>
-      </w:r>
-      <w:proofErr w:type="spellStart"/>
-      <w:r>
-        <w:rPr>
-          <w:i/>
-        </w:rPr>
-        <w:t>When</w:t>
-      </w:r>
-      <w:proofErr w:type="spellEnd"/>
-      <w:r>
-        <w:rPr>
-          <w:i/>
-        </w:rPr>
-        <w:t xml:space="preserve"> </w:t>
-      </w:r>
-      <w:proofErr w:type="spellStart"/>
-      <w:r>
-        <w:rPr>
-          <w:i/>
-        </w:rPr>
-        <w:t>Released</w:t>
-      </w:r>
-      <w:proofErr w:type="spellEnd"/>
-      <w:r>
-        <w:t>”,</w:t>
-      </w:r>
-      <w:r>
-        <w:t>*</w:t>
+        <w:t>Akwizycja</w:t>
+      </w:r>
+      <w:r>
+        <w:t>”)</w:t>
+      </w:r>
+      <w:r>
+        <w:t>,</w:t>
       </w:r>
     </w:p>
     <w:p>
@@ -3264,21 +3174,87 @@
         <w:jc w:val="both"/>
       </w:pPr>
       <w:r>
-        <w:t>- w dolnej pętli umieścić wskaźnik typu</w:t>
+        <w:t>- Nazwać nową pętlę „</w:t>
+      </w:r>
+      <w:r>
+        <w:rPr>
+          <w:i/>
+        </w:rPr>
+        <w:t>GUI</w:t>
+      </w:r>
+      <w:r>
+        <w:t xml:space="preserve">”: </w:t>
+      </w:r>
+      <w:r>
+        <w:rPr>
+          <w:b/>
+        </w:rPr>
+        <w:t>PPM</w:t>
       </w:r>
       <w:r>
         <w:t xml:space="preserve"> </w:t>
       </w:r>
+      <w:r>
+        <w:sym w:font="Wingdings" w:char="F0E0"/>
+      </w:r>
+      <w:r>
+        <w:t xml:space="preserve"> </w:t>
+      </w:r>
       <w:proofErr w:type="spellStart"/>
       <w:r>
         <w:rPr>
           <w:b/>
         </w:rPr>
-        <w:t>string</w:t>
+        <w:t>Visible</w:t>
       </w:r>
       <w:proofErr w:type="spellEnd"/>
       <w:r>
-        <w:t xml:space="preserve"> i podpiąć do odpowiedniego tunelu,</w:t>
+        <w:rPr>
+          <w:b/>
+        </w:rPr>
+        <w:t xml:space="preserve"> </w:t>
+      </w:r>
+      <w:proofErr w:type="spellStart"/>
+      <w:r>
+        <w:rPr>
+          <w:b/>
+        </w:rPr>
+        <w:t>Items</w:t>
+      </w:r>
+      <w:proofErr w:type="spellEnd"/>
+      <w:r>
+        <w:t xml:space="preserve"> </w:t>
+      </w:r>
+      <w:r>
+        <w:sym w:font="Wingdings" w:char="F0E0"/>
+      </w:r>
+      <w:r>
+        <w:t xml:space="preserve"> </w:t>
+      </w:r>
+      <w:proofErr w:type="spellStart"/>
+      <w:r>
+        <w:rPr>
+          <w:b/>
+        </w:rPr>
+        <w:t>Subdiagram</w:t>
+      </w:r>
+      <w:proofErr w:type="spellEnd"/>
+      <w:r>
+        <w:rPr>
+          <w:b/>
+        </w:rPr>
+        <w:t xml:space="preserve"> </w:t>
+      </w:r>
+      <w:proofErr w:type="spellStart"/>
+      <w:r>
+        <w:rPr>
+          <w:b/>
+        </w:rPr>
+        <w:t>Label</w:t>
+      </w:r>
+      <w:proofErr w:type="spellEnd"/>
+      <w:r>
+        <w:t>,</w:t>
       </w:r>
     </w:p>
     <w:p>
@@ -3288,7 +3264,18 @@
         <w:jc w:val="both"/>
       </w:pPr>
       <w:r>
-        <w:t>- dopisać fragment kodu podany niżej:</w:t>
+        <w:t>- wewnątrz pętli</w:t>
+      </w:r>
+      <w:r>
+        <w:t xml:space="preserve"> umieścić strukturę </w:t>
+      </w:r>
+      <w:proofErr w:type="spellStart"/>
+      <w:r>
+        <w:t>Event</w:t>
+      </w:r>
+      <w:proofErr w:type="spellEnd"/>
+      <w:r>
+        <w:t>,</w:t>
       </w:r>
     </w:p>
     <w:p>
@@ -3298,18 +3285,463 @@
         <w:jc w:val="both"/>
       </w:pPr>
       <w:r>
+        <w:t xml:space="preserve">- w strukturze </w:t>
+      </w:r>
+      <w:proofErr w:type="spellStart"/>
+      <w:r>
+        <w:t>Event</w:t>
+      </w:r>
+      <w:proofErr w:type="spellEnd"/>
+      <w:r>
+        <w:t xml:space="preserve"> dodać zdarzenie </w:t>
+      </w:r>
+      <w:r>
+        <w:rPr>
+          <w:b/>
+        </w:rPr>
+        <w:t>s</w:t>
+      </w:r>
+      <w:r>
+        <w:rPr>
+          <w:b/>
+        </w:rPr>
+        <w:t>top</w:t>
+      </w:r>
+      <w:r>
+        <w:t xml:space="preserve"> </w:t>
+      </w:r>
+      <w:r>
+        <w:sym w:font="Wingdings" w:char="F0E0"/>
+      </w:r>
+      <w:r>
+        <w:t xml:space="preserve"> </w:t>
+      </w:r>
+      <w:proofErr w:type="spellStart"/>
+      <w:r>
+        <w:rPr>
+          <w:b/>
+        </w:rPr>
+        <w:t>Value</w:t>
+      </w:r>
+      <w:proofErr w:type="spellEnd"/>
+      <w:r>
+        <w:rPr>
+          <w:b/>
+        </w:rPr>
+        <w:t xml:space="preserve"> </w:t>
+      </w:r>
+      <w:proofErr w:type="spellStart"/>
+      <w:r>
+        <w:rPr>
+          <w:b/>
+        </w:rPr>
+        <w:t>change</w:t>
+      </w:r>
+      <w:proofErr w:type="spellEnd"/>
+      <w:r>
+        <w:t>,</w:t>
+      </w:r>
+    </w:p>
+    <w:p>
+      <w:pPr>
+        <w:spacing w:line="360" w:lineRule="auto"/>
+        <w:ind w:left="360"/>
+        <w:jc w:val="both"/>
+      </w:pPr>
+      <w:r>
+        <w:t xml:space="preserve">- przenieść terminal przycisku </w:t>
+      </w:r>
+      <w:r>
+        <w:rPr>
+          <w:b/>
+        </w:rPr>
+        <w:t>stop</w:t>
+      </w:r>
+      <w:r>
+        <w:t xml:space="preserve"> do utworzonego zdarzenia</w:t>
+      </w:r>
+      <w:r>
+        <w:t xml:space="preserve"> wewnątrz struktury </w:t>
+      </w:r>
+      <w:proofErr w:type="spellStart"/>
+      <w:r>
+        <w:rPr>
+          <w:b/>
+        </w:rPr>
+        <w:t>Event</w:t>
+      </w:r>
+      <w:proofErr w:type="spellEnd"/>
+      <w:r>
+        <w:t xml:space="preserve"> i</w:t>
+      </w:r>
+      <w:r>
+        <w:t> </w:t>
+      </w:r>
+      <w:r>
+        <w:t>podpiąć tak, żeby kończył pętlę,</w:t>
+      </w:r>
+    </w:p>
+    <w:p>
+      <w:pPr>
+        <w:spacing w:line="360" w:lineRule="auto"/>
+        <w:ind w:left="360"/>
+        <w:jc w:val="both"/>
+      </w:pPr>
+      <w:r>
         <w:lastRenderedPageBreak/>
+        <w:t xml:space="preserve">- uzupełnić </w:t>
+      </w:r>
+      <w:r>
+        <w:t>aplikację</w:t>
+      </w:r>
+      <w:r>
         <w:t xml:space="preserve"> </w:t>
       </w:r>
+      <w:r>
+        <w:t>tak, aby</w:t>
+      </w:r>
+      <w:r>
+        <w:t xml:space="preserve"> przycisk wyłączał także pętlę Akwizycja (</w:t>
+      </w:r>
+      <w:r>
+        <w:rPr>
+          <w:color w:val="A6A6A6" w:themeColor="background1" w:themeShade="A6"/>
+        </w:rPr>
+        <w:t xml:space="preserve">za pomocą zmiennej lokalnej – </w:t>
+      </w:r>
+      <w:r>
+        <w:rPr>
+          <w:color w:val="A6A6A6" w:themeColor="background1" w:themeShade="A6"/>
+        </w:rPr>
+        <w:t>przykład</w:t>
+      </w:r>
+      <w:r>
+        <w:rPr>
+          <w:color w:val="A6A6A6" w:themeColor="background1" w:themeShade="A6"/>
+        </w:rPr>
+        <w:t xml:space="preserve"> w poprzedniej instrukcji</w:t>
+      </w:r>
+      <w:r>
+        <w:t>),</w:t>
+      </w:r>
+    </w:p>
+    <w:p>
+      <w:pPr>
+        <w:spacing w:line="360" w:lineRule="auto"/>
+        <w:ind w:left="360"/>
+        <w:jc w:val="both"/>
+      </w:pPr>
+      <w:r>
+        <w:t>- utworzyć obsługę dwóch zdarzeń: „</w:t>
+      </w:r>
+      <w:r>
+        <w:rPr>
+          <w:b/>
+        </w:rPr>
+        <w:t xml:space="preserve">Temp </w:t>
+      </w:r>
+      <w:proofErr w:type="spellStart"/>
+      <w:r>
+        <w:rPr>
+          <w:b/>
+        </w:rPr>
+        <w:t>limits</w:t>
+      </w:r>
+      <w:proofErr w:type="spellEnd"/>
+      <w:r>
+        <w:t xml:space="preserve"> </w:t>
+      </w:r>
+      <w:r>
+        <w:sym w:font="Wingdings" w:char="F0E0"/>
+      </w:r>
+      <w:r>
+        <w:t xml:space="preserve"> </w:t>
+      </w:r>
+      <w:proofErr w:type="spellStart"/>
+      <w:r>
+        <w:rPr>
+          <w:b/>
+        </w:rPr>
+        <w:t>Value</w:t>
+      </w:r>
+      <w:proofErr w:type="spellEnd"/>
+      <w:r>
+        <w:rPr>
+          <w:b/>
+        </w:rPr>
+        <w:t xml:space="preserve"> </w:t>
+      </w:r>
+      <w:proofErr w:type="spellStart"/>
+      <w:r>
+        <w:rPr>
+          <w:b/>
+        </w:rPr>
+        <w:t>change</w:t>
+      </w:r>
+      <w:proofErr w:type="spellEnd"/>
+      <w:r>
+        <w:t>,</w:t>
+      </w:r>
+      <w:r>
+        <w:t xml:space="preserve"> </w:t>
+      </w:r>
+      <w:r>
+        <w:rPr>
+          <w:b/>
+        </w:rPr>
+        <w:t>Zakres uśredniania</w:t>
+      </w:r>
+      <w:r>
+        <w:t xml:space="preserve"> </w:t>
+      </w:r>
+      <w:r>
+        <w:sym w:font="Wingdings" w:char="F0E0"/>
+      </w:r>
+      <w:r>
+        <w:t xml:space="preserve"> </w:t>
+      </w:r>
+      <w:proofErr w:type="spellStart"/>
+      <w:r>
+        <w:rPr>
+          <w:b/>
+        </w:rPr>
+        <w:t>Value</w:t>
+      </w:r>
+      <w:proofErr w:type="spellEnd"/>
+      <w:r>
+        <w:rPr>
+          <w:b/>
+        </w:rPr>
+        <w:t xml:space="preserve"> </w:t>
+      </w:r>
+      <w:proofErr w:type="spellStart"/>
+      <w:r>
+        <w:rPr>
+          <w:b/>
+        </w:rPr>
+        <w:t>change</w:t>
+      </w:r>
+      <w:proofErr w:type="spellEnd"/>
+      <w:r>
+        <w:t>”</w:t>
+      </w:r>
+      <w:r>
+        <w:t>,</w:t>
+      </w:r>
+    </w:p>
+    <w:p>
+      <w:pPr>
+        <w:spacing w:line="360" w:lineRule="auto"/>
+        <w:ind w:left="360"/>
+        <w:jc w:val="both"/>
+      </w:pPr>
+      <w:r>
+        <w:t>- umieścić odpowiednie kontrolki w zdarzeniu,</w:t>
+      </w:r>
+    </w:p>
+    <w:p>
+      <w:pPr>
+        <w:spacing w:line="360" w:lineRule="auto"/>
+        <w:ind w:left="360"/>
+        <w:jc w:val="both"/>
+      </w:pPr>
+      <w:r>
+        <w:t>- przygotować zmienną funkcjonalną przenoszącą dane z pętli „</w:t>
+      </w:r>
+      <w:r>
+        <w:rPr>
+          <w:i/>
+        </w:rPr>
+        <w:t>GUI</w:t>
+      </w:r>
+      <w:r>
+        <w:t>” do pętli „</w:t>
+      </w:r>
+      <w:r>
+        <w:rPr>
+          <w:i/>
+        </w:rPr>
+        <w:t>Przetwarzanie</w:t>
+      </w:r>
+      <w:r>
+        <w:t>”</w:t>
+      </w:r>
+      <w:r>
+        <w:t xml:space="preserve"> (pamiętać o utworzeniu </w:t>
+      </w:r>
+      <w:r>
+        <w:t>definicji typu</w:t>
+      </w:r>
+      <w:r>
+        <w:t xml:space="preserve"> „</w:t>
+      </w:r>
+      <w:proofErr w:type="spellStart"/>
+      <w:r>
+        <w:rPr>
+          <w:i/>
+        </w:rPr>
+        <w:t>Akcje_rownolegle_FGV.ctl</w:t>
+      </w:r>
+      <w:proofErr w:type="spellEnd"/>
+      <w:r>
+        <w:t>”)</w:t>
+      </w:r>
+      <w:r>
+        <w:t>,</w:t>
+      </w:r>
+    </w:p>
+    <w:p>
+      <w:pPr>
+        <w:spacing w:line="360" w:lineRule="auto"/>
+        <w:ind w:left="360"/>
+        <w:jc w:val="both"/>
+      </w:pPr>
+      <w:r>
+        <w:t xml:space="preserve">- uzupełnić ikonę oraz </w:t>
+      </w:r>
+      <w:r>
+        <w:t>dokumentację</w:t>
+      </w:r>
+      <w:r>
+        <w:t xml:space="preserve"> zmiennej funkcjonalnej,</w:t>
+      </w:r>
+    </w:p>
+    <w:p>
+      <w:pPr>
+        <w:spacing w:line="360" w:lineRule="auto"/>
+        <w:ind w:left="360"/>
+        <w:jc w:val="both"/>
+      </w:pPr>
+      <w:r>
+        <w:t>- zapisać zmienną pod nazwą „</w:t>
+      </w:r>
+      <w:r>
+        <w:rPr>
+          <w:i/>
+        </w:rPr>
+        <w:t xml:space="preserve">Zmienna Temp </w:t>
+      </w:r>
+      <w:proofErr w:type="spellStart"/>
+      <w:r>
+        <w:rPr>
+          <w:i/>
+        </w:rPr>
+        <w:t>FGV.vi</w:t>
+      </w:r>
+      <w:proofErr w:type="spellEnd"/>
+      <w:r>
+        <w:t>”,</w:t>
+      </w:r>
+    </w:p>
+    <w:p>
+      <w:pPr>
+        <w:spacing w:line="360" w:lineRule="auto"/>
+        <w:ind w:left="360"/>
+        <w:jc w:val="both"/>
+      </w:pPr>
+      <w:r>
+        <w:t xml:space="preserve">- wprowadzić dane akcją </w:t>
+      </w:r>
+      <w:r>
+        <w:rPr>
+          <w:b/>
+        </w:rPr>
+        <w:t>SET</w:t>
+      </w:r>
+      <w:r>
+        <w:t xml:space="preserve"> w zdarzeniu „</w:t>
+      </w:r>
+      <w:r>
+        <w:rPr>
+          <w:b/>
+        </w:rPr>
+        <w:t xml:space="preserve">Temp </w:t>
+      </w:r>
+      <w:proofErr w:type="spellStart"/>
+      <w:r>
+        <w:rPr>
+          <w:b/>
+        </w:rPr>
+        <w:t>limits</w:t>
+      </w:r>
+      <w:proofErr w:type="spellEnd"/>
+      <w:r>
+        <w:t xml:space="preserve">, </w:t>
+      </w:r>
+      <w:r>
+        <w:rPr>
+          <w:b/>
+        </w:rPr>
+        <w:t>Zakres uśredniania</w:t>
+      </w:r>
+      <w:r>
+        <w:t xml:space="preserve"> </w:t>
+      </w:r>
+      <w:r>
+        <w:sym w:font="Wingdings" w:char="F0E0"/>
+      </w:r>
+      <w:r>
+        <w:t xml:space="preserve"> </w:t>
+      </w:r>
+      <w:proofErr w:type="spellStart"/>
+      <w:r>
+        <w:rPr>
+          <w:b/>
+        </w:rPr>
+        <w:t>Value</w:t>
+      </w:r>
+      <w:proofErr w:type="spellEnd"/>
+      <w:r>
+        <w:rPr>
+          <w:b/>
+        </w:rPr>
+        <w:t xml:space="preserve"> </w:t>
+      </w:r>
+      <w:proofErr w:type="spellStart"/>
+      <w:r>
+        <w:rPr>
+          <w:b/>
+        </w:rPr>
+        <w:t>change</w:t>
+      </w:r>
+      <w:proofErr w:type="spellEnd"/>
+      <w:r>
+        <w:t>”,</w:t>
+      </w:r>
+    </w:p>
+    <w:p>
+      <w:pPr>
+        <w:spacing w:line="360" w:lineRule="auto"/>
+        <w:ind w:left="360"/>
+        <w:jc w:val="both"/>
+      </w:pPr>
+      <w:r>
+        <w:t>- uzupełnić pętlę „GUI” o startowe przypisanie wartości do zmiennej za pomocą węzła „</w:t>
+      </w:r>
+      <w:r>
+        <w:rPr>
+          <w:i/>
+        </w:rPr>
+        <w:t>First cal?</w:t>
+      </w:r>
+      <w:r>
+        <w:t>” jak na rysunku:</w:t>
+      </w:r>
+    </w:p>
+    <w:p>
+      <w:pPr>
+        <w:pStyle w:val="Akapitzlist"/>
+        <w:spacing w:line="360" w:lineRule="auto"/>
+      </w:pPr>
       <w:r>
         <w:rPr>
           <w:noProof/>
         </w:rPr>
         <w:drawing>
           <wp:inline distT="0" distB="0" distL="0" distR="0">
-            <wp:extent cx="2373020" cy="1542565"/>
-            <wp:effectExtent l="19050" t="0" r="8230" b="0"/>
-            <wp:docPr id="11" name="Obraz 4"/>
+            <wp:extent cx="2899715" cy="1529965"/>
+            <wp:effectExtent l="19050" t="0" r="0" b="0"/>
+            <wp:docPr id="21" name="Obraz 21"/>
             <wp:cNvGraphicFramePr>
               <a:graphicFrameLocks xmlns:a="http://schemas.openxmlformats.org/drawingml/2006/main" noChangeAspect="1"/>
             </wp:cNvGraphicFramePr>
@@ -3317,7 +3749,7 @@
               <a:graphicData uri="http://schemas.openxmlformats.org/drawingml/2006/picture">
                 <pic:pic xmlns:pic="http://schemas.openxmlformats.org/drawingml/2006/picture">
                   <pic:nvPicPr>
-                    <pic:cNvPr id="0" name="Picture 4"/>
+                    <pic:cNvPr id="0" name="Picture 21"/>
                     <pic:cNvPicPr>
                       <a:picLocks noChangeAspect="1" noChangeArrowheads="1"/>
                     </pic:cNvPicPr>
@@ -3332,7 +3764,7 @@
                   <pic:spPr bwMode="auto">
                     <a:xfrm>
                       <a:off x="0" y="0"/>
-                      <a:ext cx="2372994" cy="1542548"/>
+                      <a:ext cx="2899803" cy="1530011"/>
                     </a:xfrm>
                     <a:prstGeom prst="rect">
                       <a:avLst/>
@@ -3359,7 +3791,66 @@
         <w:jc w:val="both"/>
       </w:pPr>
       <w:r>
-        <w:t>- sprawdzić działanie programu uruchamiając aplikację,</w:t>
+        <w:t xml:space="preserve">- uzupełnić pętlę </w:t>
+      </w:r>
+      <w:r>
+        <w:t>„</w:t>
+      </w:r>
+      <w:r>
+        <w:rPr>
+          <w:i/>
+        </w:rPr>
+        <w:t>W</w:t>
+      </w:r>
+      <w:r>
+        <w:rPr>
+          <w:i/>
+        </w:rPr>
+        <w:t>yświetlanie</w:t>
+      </w:r>
+      <w:r>
+        <w:t>”</w:t>
+      </w:r>
+      <w:r>
+        <w:t xml:space="preserve"> tak, aby wskaźnik „</w:t>
+      </w:r>
+      <w:proofErr w:type="spellStart"/>
+      <w:r>
+        <w:rPr>
+          <w:i/>
+        </w:rPr>
+        <w:t>Wavefor</w:t>
+      </w:r>
+      <w:r>
+        <w:rPr>
+          <w:i/>
+        </w:rPr>
+        <w:t>m</w:t>
+      </w:r>
+      <w:proofErr w:type="spellEnd"/>
+      <w:r>
+        <w:rPr>
+          <w:i/>
+        </w:rPr>
+        <w:t xml:space="preserve"> Chart</w:t>
+      </w:r>
+      <w:r>
+        <w:t>” wyświetlał przebiegi temperatury oraz ustawione wartości minima</w:t>
+      </w:r>
+      <w:r>
+        <w:t>lną i maksymalną (skorzystać ze </w:t>
+      </w:r>
+      <w:r>
+        <w:t>zmiennej funkcjonalnej w pętli „</w:t>
+      </w:r>
+      <w:r>
+        <w:rPr>
+          <w:i/>
+        </w:rPr>
+        <w:t>Wyświetlanie</w:t>
+      </w:r>
+      <w:r>
+        <w:t>”),</w:t>
       </w:r>
     </w:p>
     <w:p>
@@ -3369,130 +3860,27 @@
         <w:jc w:val="both"/>
       </w:pPr>
       <w:r>
-        <w:t xml:space="preserve">- sprawdzić działanie programu uruchamiając aplikację z opcją </w:t>
+        <w:t xml:space="preserve">- uzupełnić strukturę </w:t>
       </w:r>
       <w:proofErr w:type="spellStart"/>
       <w:r>
-        <w:rPr>
-          <w:b/>
-        </w:rPr>
-        <w:t>Highlight</w:t>
+        <w:t>Event</w:t>
       </w:r>
       <w:proofErr w:type="spellEnd"/>
       <w:r>
-        <w:rPr>
-          <w:b/>
-        </w:rPr>
-        <w:t xml:space="preserve"> </w:t>
-      </w:r>
-      <w:proofErr w:type="spellStart"/>
-      <w:r>
-        <w:rPr>
-          <w:b/>
-        </w:rPr>
-        <w:t>Execution</w:t>
-      </w:r>
-      <w:proofErr w:type="spellEnd"/>
-      <w:r>
-        <w:t>,</w:t>
+        <w:t xml:space="preserve"> tak, żeby program w dole</w:t>
+      </w:r>
+      <w:r>
+        <w:t xml:space="preserve"> ekranu</w:t>
+      </w:r>
+      <w:r>
+        <w:t xml:space="preserve"> wyświetlał aktualną godzinę.</w:t>
       </w:r>
     </w:p>
     <w:p>
       <w:pPr>
-        <w:spacing w:line="360" w:lineRule="auto"/>
-        <w:ind w:left="360"/>
-        <w:jc w:val="both"/>
-      </w:pPr>
-      <w:r>
-        <w:t xml:space="preserve">- sprawdzić działanie programu po wciśnięciu przycisku </w:t>
-      </w:r>
-      <w:r>
-        <w:rPr>
-          <w:b/>
-        </w:rPr>
-        <w:t>STOP</w:t>
-      </w:r>
-      <w:r>
-        <w:t>!</w:t>
-      </w:r>
-    </w:p>
-    <w:p>
-      <w:pPr>
-        <w:spacing w:line="360" w:lineRule="auto"/>
-        <w:ind w:left="360"/>
-        <w:jc w:val="both"/>
-      </w:pPr>
-      <w:r>
-        <w:t>- w pętli konsumenta dać opóźnienie czasowe sterowane za pomocą kontrolki, uruchomić aplikację i sprawdzić działanie programu w trzech przypadkach:</w:t>
-      </w:r>
-    </w:p>
-    <w:p>
-      <w:pPr>
-        <w:pStyle w:val="Akapitzlist"/>
-        <w:numPr>
-          <w:ilvl w:val="0"/>
-          <w:numId w:val="43"/>
-        </w:numPr>
-        <w:spacing w:line="360" w:lineRule="auto"/>
-        <w:jc w:val="both"/>
-      </w:pPr>
-      <w:r>
-        <w:t>Pętla producent działa szybciej niż pętla konsument,</w:t>
-      </w:r>
-    </w:p>
-    <w:p>
-      <w:pPr>
-        <w:pStyle w:val="Akapitzlist"/>
-        <w:numPr>
-          <w:ilvl w:val="0"/>
-          <w:numId w:val="43"/>
-        </w:numPr>
-        <w:spacing w:line="360" w:lineRule="auto"/>
-        <w:jc w:val="both"/>
-      </w:pPr>
-      <w:r>
-        <w:t>Obydwie pętle działają z tą samą szybkością,</w:t>
-      </w:r>
-    </w:p>
-    <w:p>
-      <w:pPr>
-        <w:pStyle w:val="Akapitzlist"/>
-        <w:numPr>
-          <w:ilvl w:val="0"/>
-          <w:numId w:val="43"/>
-        </w:numPr>
-        <w:spacing w:line="360" w:lineRule="auto"/>
-        <w:jc w:val="both"/>
-      </w:pPr>
-      <w:r>
-        <w:t>Pętla producent działa wolniej niż pętla konsument (chwilowe działanie),</w:t>
-      </w:r>
-    </w:p>
-    <w:p>
-      <w:pPr>
-        <w:spacing w:line="360" w:lineRule="auto"/>
-        <w:ind w:left="360"/>
-        <w:jc w:val="both"/>
-      </w:pPr>
-      <w:r>
-        <w:t>- opracować strukturę pętli równoległych, pracujących w strukturze producent/konsument</w:t>
-      </w:r>
-    </w:p>
-    <w:p>
-      <w:pPr>
-        <w:spacing w:line="360" w:lineRule="auto"/>
-        <w:ind w:left="360"/>
-        <w:jc w:val="both"/>
-      </w:pPr>
-      <w:r>
-        <w:t>Zgodnie z rysunkiem:</w:t>
-      </w:r>
-    </w:p>
-    <w:p>
-      <w:pPr>
-        <w:spacing w:line="360" w:lineRule="auto"/>
-        <w:ind w:left="360"/>
-        <w:jc w:val="both"/>
+        <w:pStyle w:val="Bezodstpw"/>
+        <w:jc w:val="center"/>
       </w:pPr>
       <w:r>
         <w:rPr>
@@ -3500,9 +3888,9 @@
         </w:rPr>
         <w:drawing>
           <wp:inline distT="0" distB="0" distL="0" distR="0">
-            <wp:extent cx="2292553" cy="2426168"/>
+            <wp:extent cx="3814115" cy="2336178"/>
             <wp:effectExtent l="19050" t="0" r="0" b="0"/>
-            <wp:docPr id="48" name="Obraz 48"/>
+            <wp:docPr id="22" name="Obraz 22"/>
             <wp:cNvGraphicFramePr>
               <a:graphicFrameLocks xmlns:a="http://schemas.openxmlformats.org/drawingml/2006/main" noChangeAspect="1"/>
             </wp:cNvGraphicFramePr>
@@ -3510,7 +3898,7 @@
               <a:graphicData uri="http://schemas.openxmlformats.org/drawingml/2006/picture">
                 <pic:pic xmlns:pic="http://schemas.openxmlformats.org/drawingml/2006/picture">
                   <pic:nvPicPr>
-                    <pic:cNvPr id="0" name="Picture 48"/>
+                    <pic:cNvPr id="0" name="Picture 22"/>
                     <pic:cNvPicPr>
                       <a:picLocks noChangeAspect="1" noChangeArrowheads="1"/>
                     </pic:cNvPicPr>
@@ -3525,7 +3913,7 @@
                   <pic:spPr bwMode="auto">
                     <a:xfrm>
                       <a:off x="0" y="0"/>
-                      <a:ext cx="2293670" cy="2427350"/>
+                      <a:ext cx="3813457" cy="2335775"/>
                     </a:xfrm>
                     <a:prstGeom prst="rect">
                       <a:avLst/>
@@ -3547,28 +3935,36 @@
     </w:p>
     <w:p>
       <w:pPr>
+        <w:pStyle w:val="Akapitzlist"/>
+        <w:numPr>
+          <w:ilvl w:val="0"/>
+          <w:numId w:val="28"/>
+        </w:numPr>
+        <w:spacing w:line="360" w:lineRule="auto"/>
+        <w:jc w:val="center"/>
+        <w:rPr>
+          <w:sz w:val="20"/>
+        </w:rPr>
+      </w:pPr>
+      <w:r>
+        <w:rPr>
+          <w:sz w:val="20"/>
+        </w:rPr>
+        <w:t>Widok panelu</w:t>
+      </w:r>
+      <w:r>
+        <w:rPr>
+          <w:sz w:val="20"/>
+        </w:rPr>
+        <w:t xml:space="preserve"> programu ze wskaźnikiem aktualnej godziny.</w:t>
+      </w:r>
+    </w:p>
+    <w:p>
+      <w:pPr>
         <w:spacing w:line="360" w:lineRule="auto"/>
         <w:ind w:left="360"/>
         <w:jc w:val="both"/>
       </w:pPr>
-      <w:r>
-        <w:t>- wypełnić pętle kodem realizującym odpowiednie zadania</w:t>
-      </w:r>
-      <w:r>
-        <w:t xml:space="preserve"> </w:t>
-      </w:r>
-      <w:r>
-        <w:rPr>
-          <w:color w:val="A6A6A6" w:themeColor="background1" w:themeShade="A6"/>
-        </w:rPr>
-        <w:t>(podpowiedź: można skorzystać z kodu zapisanego w odpowiednich stanach maszyny stanów)</w:t>
-      </w:r>
-      <w:r>
-        <w:rPr>
-          <w:color w:val="A6A6A6" w:themeColor="background1" w:themeShade="A6"/>
-        </w:rPr>
-        <w:t>,</w:t>
-      </w:r>
     </w:p>
     <w:p>
       <w:pPr>
@@ -3589,6 +3985,7 @@
       <w:bookmarkStart w:id="12" w:name="_Ref435049848"/>
       <w:bookmarkStart w:id="13" w:name="_Ref436568886"/>
       <w:bookmarkStart w:id="14" w:name="_Ref437378424"/>
+      <w:bookmarkStart w:id="15" w:name="_Ref437552650"/>
       <w:r>
         <w:rPr>
           <w:b/>
@@ -3612,6 +4009,7 @@
         </w:rPr>
         <w:t>filtracja zdarzenia zamknięcia aplikacji</w:t>
       </w:r>
+      <w:bookmarkEnd w:id="15"/>
     </w:p>
     <w:p>
       <w:pPr>
@@ -3620,88 +4018,48 @@
         <w:jc w:val="both"/>
       </w:pPr>
       <w:r>
-        <w:t xml:space="preserve">W celu zatrzymania kilku pętli równoległych jednym przyciskiem </w:t>
-      </w:r>
-      <w:r>
-        <w:rPr>
+        <w:t xml:space="preserve">Zdarzenie struktury </w:t>
+      </w:r>
+      <w:proofErr w:type="spellStart"/>
+      <w:r>
+        <w:t>Event</w:t>
+      </w:r>
+      <w:proofErr w:type="spellEnd"/>
+      <w:r>
+        <w:t xml:space="preserve"> liczące wyłączenia aplikacji za pomocą przycisku „</w:t>
+      </w:r>
+      <w:r>
+        <w:rPr>
+          <w:b/>
           <w:i/>
         </w:rPr>
-        <w:t>stop</w:t>
-      </w:r>
-      <w:r>
-        <w:t xml:space="preserve"> należy posłużyć się zmiennymi lokalnymi do tego przycisku</w:t>
-      </w:r>
-      <w:r>
-        <w:t>.</w:t>
-      </w:r>
-      <w:r>
-        <w:t xml:space="preserve"> Jest to jedno z klasycznych zastosowań zmiennych lokalnych. W przypadku użycia zmien</w:t>
-      </w:r>
-      <w:r>
-        <w:t xml:space="preserve">nych z kontrolkami typu </w:t>
+        <w:t>X</w:t>
+      </w:r>
+      <w:r>
+        <w:t>”. W tym celu zastosowano filtr „</w:t>
+      </w:r>
+      <w:r>
+        <w:rPr>
+          <w:i/>
+        </w:rPr>
+        <w:t xml:space="preserve">Panel </w:t>
       </w:r>
       <w:proofErr w:type="spellStart"/>
       <w:r>
         <w:rPr>
-          <w:b/>
-        </w:rPr>
-        <w:t>boolean</w:t>
+          <w:i/>
+        </w:rPr>
+        <w:t>close</w:t>
       </w:r>
       <w:proofErr w:type="spellEnd"/>
       <w:r>
-        <w:t xml:space="preserve">, kontrolki </w:t>
-      </w:r>
-      <w:r>
-        <w:lastRenderedPageBreak/>
-        <w:t xml:space="preserve">te nie mogą wykonywać akcji typu </w:t>
-      </w:r>
-      <w:proofErr w:type="spellStart"/>
-      <w:r>
-        <w:rPr>
-          <w:b/>
-        </w:rPr>
-        <w:t>Latch</w:t>
-      </w:r>
-      <w:proofErr w:type="spellEnd"/>
-      <w:r>
-        <w:t xml:space="preserve">. Należy więc zmienić działanie przycisku na wybraną metodę  </w:t>
-      </w:r>
-      <w:proofErr w:type="spellStart"/>
-      <w:r>
-        <w:rPr>
-          <w:b/>
-        </w:rPr>
-        <w:t>Switch</w:t>
-      </w:r>
-      <w:proofErr w:type="spellEnd"/>
-      <w:r>
-        <w:t xml:space="preserve">. W celu przywrócenia stanu przycisku </w:t>
-      </w:r>
-      <w:r>
         <w:rPr>
           <w:i/>
         </w:rPr>
-        <w:t>stop</w:t>
-      </w:r>
-      <w:r>
-        <w:t xml:space="preserve"> do wartości początkowej można zastosować klatkę struktury </w:t>
-      </w:r>
-      <w:r>
-        <w:rPr>
-          <w:b/>
-        </w:rPr>
-        <w:t xml:space="preserve">Flat </w:t>
-      </w:r>
-      <w:proofErr w:type="spellStart"/>
-      <w:r>
-        <w:rPr>
-          <w:b/>
-        </w:rPr>
-        <w:t>Sequence</w:t>
-      </w:r>
-      <w:proofErr w:type="spellEnd"/>
-      <w:r>
-        <w:t xml:space="preserve"> wykonywanej po zakończeniu wszystkich pętli.</w:t>
+        <w:t>?</w:t>
+      </w:r>
+      <w:r>
+        <w:t xml:space="preserve">”. </w:t>
       </w:r>
     </w:p>
     <w:p>
@@ -3715,9 +4073,9 @@
         </w:rPr>
         <w:drawing>
           <wp:inline distT="0" distB="0" distL="0" distR="0">
-            <wp:extent cx="3455670" cy="1903647"/>
-            <wp:effectExtent l="19050" t="0" r="0" b="0"/>
-            <wp:docPr id="47" name="Obraz 47"/>
+            <wp:extent cx="4318863" cy="2189443"/>
+            <wp:effectExtent l="19050" t="0" r="5487" b="0"/>
+            <wp:docPr id="19" name="Obraz 19"/>
             <wp:cNvGraphicFramePr>
               <a:graphicFrameLocks xmlns:a="http://schemas.openxmlformats.org/drawingml/2006/main" noChangeAspect="1"/>
             </wp:cNvGraphicFramePr>
@@ -3725,7 +4083,7 @@
               <a:graphicData uri="http://schemas.openxmlformats.org/drawingml/2006/picture">
                 <pic:pic xmlns:pic="http://schemas.openxmlformats.org/drawingml/2006/picture">
                   <pic:nvPicPr>
-                    <pic:cNvPr id="0" name="Picture 47"/>
+                    <pic:cNvPr id="0" name="Picture 19"/>
                     <pic:cNvPicPr>
                       <a:picLocks noChangeAspect="1" noChangeArrowheads="1"/>
                     </pic:cNvPicPr>
@@ -3740,7 +4098,7 @@
                   <pic:spPr bwMode="auto">
                     <a:xfrm>
                       <a:off x="0" y="0"/>
-                      <a:ext cx="3455636" cy="1903629"/>
+                      <a:ext cx="4318412" cy="2189214"/>
                     </a:xfrm>
                     <a:prstGeom prst="rect">
                       <a:avLst/>
@@ -3773,20 +4131,123 @@
           <w:sz w:val="20"/>
         </w:rPr>
       </w:pPr>
-      <w:bookmarkStart w:id="15" w:name="_Ref436573477"/>
+      <w:bookmarkStart w:id="16" w:name="_Ref436573477"/>
       <w:r>
         <w:rPr>
           <w:sz w:val="20"/>
         </w:rPr>
-        <w:t>Zastosowanie zmiennej lokalnej „stop” do zatrzymania dwóch pętli równoległych</w:t>
-      </w:r>
+        <w:t xml:space="preserve">Struktura </w:t>
+      </w:r>
+      <w:proofErr w:type="spellStart"/>
       <w:r>
         <w:rPr>
           <w:sz w:val="20"/>
         </w:rPr>
+        <w:t>Event</w:t>
+      </w:r>
+      <w:proofErr w:type="spellEnd"/>
+      <w:r>
+        <w:rPr>
+          <w:sz w:val="20"/>
+        </w:rPr>
+        <w:t xml:space="preserve"> pozwalająca na wyłączenie aplikacji po 10 kliknięciach w „</w:t>
+      </w:r>
+      <w:r>
+        <w:rPr>
+          <w:b/>
+          <w:sz w:val="20"/>
+        </w:rPr>
+        <w:t>X</w:t>
+      </w:r>
+      <w:r>
+        <w:rPr>
+          <w:sz w:val="20"/>
+        </w:rPr>
+        <w:t>”</w:t>
+      </w:r>
+      <w:r>
+        <w:rPr>
+          <w:sz w:val="20"/>
+        </w:rPr>
         <w:t>.</w:t>
       </w:r>
-      <w:bookmarkEnd w:id="15"/>
+      <w:bookmarkEnd w:id="16"/>
+    </w:p>
+    <w:p>
+      <w:pPr>
+        <w:spacing w:line="360" w:lineRule="auto"/>
+        <w:jc w:val="center"/>
+      </w:pPr>
+      <w:r>
+        <w:rPr>
+          <w:noProof/>
+        </w:rPr>
+        <w:drawing>
+          <wp:inline distT="0" distB="0" distL="0" distR="0">
+            <wp:extent cx="1807617" cy="972922"/>
+            <wp:effectExtent l="19050" t="0" r="2133" b="0"/>
+            <wp:docPr id="20" name="Obraz 20"/>
+            <wp:cNvGraphicFramePr>
+              <a:graphicFrameLocks xmlns:a="http://schemas.openxmlformats.org/drawingml/2006/main" noChangeAspect="1"/>
+            </wp:cNvGraphicFramePr>
+            <a:graphic xmlns:a="http://schemas.openxmlformats.org/drawingml/2006/main">
+              <a:graphicData uri="http://schemas.openxmlformats.org/drawingml/2006/picture">
+                <pic:pic xmlns:pic="http://schemas.openxmlformats.org/drawingml/2006/picture">
+                  <pic:nvPicPr>
+                    <pic:cNvPr id="0" name="Picture 20"/>
+                    <pic:cNvPicPr>
+                      <a:picLocks noChangeAspect="1" noChangeArrowheads="1"/>
+                    </pic:cNvPicPr>
+                  </pic:nvPicPr>
+                  <pic:blipFill>
+                    <a:blip r:embed="rId17" cstate="print"/>
+                    <a:srcRect/>
+                    <a:stretch>
+                      <a:fillRect/>
+                    </a:stretch>
+                  </pic:blipFill>
+                  <pic:spPr bwMode="auto">
+                    <a:xfrm>
+                      <a:off x="0" y="0"/>
+                      <a:ext cx="1807994" cy="973125"/>
+                    </a:xfrm>
+                    <a:prstGeom prst="rect">
+                      <a:avLst/>
+                    </a:prstGeom>
+                    <a:noFill/>
+                    <a:ln w="9525">
+                      <a:noFill/>
+                      <a:miter lim="800000"/>
+                      <a:headEnd/>
+                      <a:tailEnd/>
+                    </a:ln>
+                  </pic:spPr>
+                </pic:pic>
+              </a:graphicData>
+            </a:graphic>
+          </wp:inline>
+        </w:drawing>
+      </w:r>
+    </w:p>
+    <w:p>
+      <w:pPr>
+        <w:pStyle w:val="Akapitzlist"/>
+        <w:numPr>
+          <w:ilvl w:val="0"/>
+          <w:numId w:val="28"/>
+        </w:numPr>
+        <w:spacing w:line="360" w:lineRule="auto"/>
+        <w:jc w:val="center"/>
+      </w:pPr>
+      <w:r>
+        <w:rPr>
+          <w:sz w:val="20"/>
+        </w:rPr>
+        <w:t>Miejsce kliknięcia działające na zdarzenie</w:t>
+      </w:r>
+      <w:r>
+        <w:t>.</w:t>
+      </w:r>
     </w:p>
     <w:p>
       <w:pPr>
@@ -3807,14 +4268,14 @@
           <w:b/>
         </w:rPr>
       </w:pPr>
-      <w:bookmarkStart w:id="16" w:name="_Ref427319682"/>
+      <w:bookmarkStart w:id="17" w:name="_Ref427319682"/>
       <w:r>
         <w:rPr>
           <w:b/>
         </w:rPr>
         <w:t>RAPORT</w:t>
       </w:r>
-      <w:bookmarkEnd w:id="16"/>
+      <w:bookmarkEnd w:id="17"/>
     </w:p>
     <w:p>
       <w:pPr>
@@ -3869,14 +4330,14 @@
           <w:b/>
         </w:rPr>
       </w:pPr>
-      <w:bookmarkStart w:id="17" w:name="_Ref427319687"/>
+      <w:bookmarkStart w:id="18" w:name="_Ref427319687"/>
       <w:r>
         <w:rPr>
           <w:b/>
         </w:rPr>
         <w:t>PYTANIA</w:t>
       </w:r>
-      <w:bookmarkEnd w:id="17"/>
+      <w:bookmarkEnd w:id="18"/>
     </w:p>
     <w:p>
       <w:pPr>
@@ -3933,6 +4394,7 @@
         <w:rPr>
           <w:color w:val="auto"/>
         </w:rPr>
+        <w:lastRenderedPageBreak/>
         <w:t>LITE</w:t>
       </w:r>
       <w:r>
@@ -4083,7 +4545,6 @@
         <w:jc w:val="both"/>
       </w:pPr>
       <w:r>
-        <w:lastRenderedPageBreak/>
         <w:t>https://www.youtube.com/watch?v=RuIN31rSO2k</w:t>
       </w:r>
     </w:p>
@@ -4444,7 +4905,7 @@
         <w:rStyle w:val="Numerstrony"/>
         <w:noProof/>
       </w:rPr>
-      <w:t>4</w:t>
+      <w:t>5</w:t>
     </w:r>
     <w:r>
       <w:rPr>
@@ -4504,17 +4965,28 @@
       <w:rPr>
         <w:i/>
       </w:rPr>
-      <w:t>Struktury programistyczne: pętle równoległe</w:t>
+      <w:t>Struktury p</w:t>
     </w:r>
-  </w:p>
-  <w:p>
-    <w:pPr>
-      <w:spacing w:before="120" w:after="120"/>
-      <w:jc w:val="both"/>
+    <w:r>
       <w:rPr>
         <w:i/>
       </w:rPr>
-    </w:pPr>
+      <w:t xml:space="preserve">rogramistyczne: </w:t>
+    </w:r>
+    <w:r>
+      <w:rPr>
+        <w:i/>
+      </w:rPr>
+      <w:t xml:space="preserve">struktura </w:t>
+    </w:r>
+    <w:proofErr w:type="spellStart"/>
+    <w:r>
+      <w:rPr>
+        <w:i/>
+      </w:rPr>
+      <w:t>Event</w:t>
+    </w:r>
+    <w:proofErr w:type="spellEnd"/>
   </w:p>
 </w:ftr>
 </file>
@@ -4631,7 +5103,7 @@
               <v:shape id="_x0000_i1025" type="#_x0000_t75" style="width:17.3pt;height:27.05pt" o:ole="">
                 <v:imagedata r:id="rId1" o:title=""/>
               </v:shape>
-              <o:OLEObject Type="Embed" ProgID="CorelDRAW.Graphic.11" ShapeID="_x0000_i1025" DrawAspect="Content" ObjectID="_1511294036" r:id="rId2"/>
+              <o:OLEObject Type="Embed" ProgID="CorelDRAW.Graphic.11" ShapeID="_x0000_i1025" DrawAspect="Content" ObjectID="_1511548388" r:id="rId2"/>
             </w:object>
           </w:r>
         </w:p>
@@ -10510,7 +10982,7 @@
 </file>
 
 <file path=customXml/itemProps1.xml><?xml version="1.0" encoding="utf-8"?>
-<ds:datastoreItem xmlns:ds="http://schemas.openxmlformats.org/officeDocument/2006/customXml" ds:itemID="{080BC180-99D0-42EE-B558-563829B9F066}">
+<ds:datastoreItem xmlns:ds="http://schemas.openxmlformats.org/officeDocument/2006/customXml" ds:itemID="{E4156A80-7779-4119-A43F-B1204A940BA3}">
   <ds:schemaRefs>
     <ds:schemaRef ds:uri="http://schemas.openxmlformats.org/officeDocument/2006/bibliography"/>
   </ds:schemaRefs>

</xml_diff>

<commit_message>
dodanie zadania do ćwiczenia 10 event,
</commit_message>
<xml_diff>
--- a/Ćw 10 struktura event/PiWDP10 Struktura Event.docx
+++ b/Ćw 10 struktura event/PiWDP10 Struktura Event.docx
@@ -3860,7 +3860,7 @@
         <w:jc w:val="both"/>
       </w:pPr>
       <w:r>
-        <w:t xml:space="preserve">- uzupełnić strukturę </w:t>
+        <w:t xml:space="preserve">- dodać filtr w strukturze </w:t>
       </w:r>
       <w:proofErr w:type="spellStart"/>
       <w:r>
@@ -3868,17 +3868,44 @@
       </w:r>
       <w:proofErr w:type="spellEnd"/>
       <w:r>
-        <w:t xml:space="preserve"> tak, żeby program w dole</w:t>
-      </w:r>
-      <w:r>
-        <w:t xml:space="preserve"> ekranu</w:t>
-      </w:r>
-      <w:r>
-        <w:t xml:space="preserve"> wyświetlał aktualną godzinę.</w:t>
+        <w:t xml:space="preserve"> aby, nie można było zamknąć aplikacji za pomocą przycisku „</w:t>
+      </w:r>
+      <w:r>
+        <w:rPr>
+          <w:b/>
+        </w:rPr>
+        <w:t>X</w:t>
+      </w:r>
+      <w:r>
+        <w:t xml:space="preserve">” na pasku w prawym górnym rogu aplikacji, </w:t>
       </w:r>
     </w:p>
     <w:p>
       <w:pPr>
+        <w:spacing w:line="360" w:lineRule="auto"/>
+        <w:ind w:left="360"/>
+        <w:jc w:val="both"/>
+      </w:pPr>
+      <w:r>
+        <w:t xml:space="preserve">- uzupełnić strukturę </w:t>
+      </w:r>
+      <w:proofErr w:type="spellStart"/>
+      <w:r>
+        <w:t>Event</w:t>
+      </w:r>
+      <w:proofErr w:type="spellEnd"/>
+      <w:r>
+        <w:t xml:space="preserve"> tak, żeby program w dole</w:t>
+      </w:r>
+      <w:r>
+        <w:t xml:space="preserve"> ekranu</w:t>
+      </w:r>
+      <w:r>
+        <w:t xml:space="preserve"> wyświetlał aktualną godzinę.</w:t>
+      </w:r>
+    </w:p>
+    <w:p>
+      <w:pPr>
         <w:pStyle w:val="Bezodstpw"/>
         <w:jc w:val="center"/>
       </w:pPr>
@@ -3886,9 +3913,10 @@
         <w:rPr>
           <w:noProof/>
         </w:rPr>
+        <w:lastRenderedPageBreak/>
         <w:drawing>
           <wp:inline distT="0" distB="0" distL="0" distR="0">
-            <wp:extent cx="3814115" cy="2336178"/>
+            <wp:extent cx="4194506" cy="2569170"/>
             <wp:effectExtent l="19050" t="0" r="0" b="0"/>
             <wp:docPr id="22" name="Obraz 22"/>
             <wp:cNvGraphicFramePr>
@@ -3913,7 +3941,7 @@
                   <pic:spPr bwMode="auto">
                     <a:xfrm>
                       <a:off x="0" y="0"/>
-                      <a:ext cx="3813457" cy="2335775"/>
+                      <a:ext cx="4198507" cy="2571621"/>
                     </a:xfrm>
                     <a:prstGeom prst="rect">
                       <a:avLst/>
@@ -4295,7 +4323,11 @@
         <w:t>powinien zawierać</w:t>
       </w:r>
       <w:r>
-        <w:t xml:space="preserve"> opis kolejnych czynności wykonywanych w trakcie realizacji ćwiczenia, zrzuty ekranu dokumentujące wykonane kroki oraz zanotowane parametry konfigurac</w:t>
+        <w:t xml:space="preserve"> opis kolejnych czynności wykonywanych w trakcie realizacji ćwiczenia, zrzuty ekranu dokumentujące </w:t>
+      </w:r>
+      <w:r>
+        <w:lastRenderedPageBreak/>
+        <w:t>wykonane kroki oraz zanotowane parametry konfigurac</w:t>
       </w:r>
       <w:r>
         <w:t>yjne kart DAQ (mogą być zawarte</w:t>
@@ -4394,7 +4426,6 @@
         <w:rPr>
           <w:color w:val="auto"/>
         </w:rPr>
-        <w:lastRenderedPageBreak/>
         <w:t>LITE</w:t>
       </w:r>
       <w:r>
@@ -5103,7 +5134,7 @@
               <v:shape id="_x0000_i1025" type="#_x0000_t75" style="width:17.3pt;height:27.05pt" o:ole="">
                 <v:imagedata r:id="rId1" o:title=""/>
               </v:shape>
-              <o:OLEObject Type="Embed" ProgID="CorelDRAW.Graphic.11" ShapeID="_x0000_i1025" DrawAspect="Content" ObjectID="_1511548388" r:id="rId2"/>
+              <o:OLEObject Type="Embed" ProgID="CorelDRAW.Graphic.11" ShapeID="_x0000_i1025" DrawAspect="Content" ObjectID="_1511634084" r:id="rId2"/>
             </w:object>
           </w:r>
         </w:p>
@@ -10982,7 +11013,7 @@
 </file>
 
 <file path=customXml/itemProps1.xml><?xml version="1.0" encoding="utf-8"?>
-<ds:datastoreItem xmlns:ds="http://schemas.openxmlformats.org/officeDocument/2006/customXml" ds:itemID="{E4156A80-7779-4119-A43F-B1204A940BA3}">
+<ds:datastoreItem xmlns:ds="http://schemas.openxmlformats.org/officeDocument/2006/customXml" ds:itemID="{A8EE9C91-3931-4471-864E-5A876CF99A01}">
   <ds:schemaRefs>
     <ds:schemaRef ds:uri="http://schemas.openxmlformats.org/officeDocument/2006/bibliography"/>
   </ds:schemaRefs>

</xml_diff>

<commit_message>
drobna poprawka z zadaniami dodatkowymi
</commit_message>
<xml_diff>
--- a/Ćw 10 struktura event/PiWDP10 Struktura Event.docx
+++ b/Ćw 10 struktura event/PiWDP10 Struktura Event.docx
@@ -1,13 +1,13 @@
 
 <file path=word/document.xml><?xml version="1.0" encoding="utf-8"?>
-<w:document xmlns:ve="http://schemas.openxmlformats.org/markup-compatibility/2006" xmlns:o="urn:schemas-microsoft-com:office:office" xmlns:r="http://schemas.openxmlformats.org/officeDocument/2006/relationships" xmlns:m="http://schemas.openxmlformats.org/officeDocument/2006/math" xmlns:v="urn:schemas-microsoft-com:vml" xmlns:wp="http://schemas.openxmlformats.org/drawingml/2006/wordprocessingDrawing" xmlns:w10="urn:schemas-microsoft-com:office:word" xmlns:w="http://schemas.openxmlformats.org/wordprocessingml/2006/main" xmlns:wne="http://schemas.microsoft.com/office/word/2006/wordml">
+<w:document xmlns:wpc="http://schemas.microsoft.com/office/word/2010/wordprocessingCanvas" xmlns:mc="http://schemas.openxmlformats.org/markup-compatibility/2006" xmlns:o="urn:schemas-microsoft-com:office:office" xmlns:r="http://schemas.openxmlformats.org/officeDocument/2006/relationships" xmlns:m="http://schemas.openxmlformats.org/officeDocument/2006/math" xmlns:v="urn:schemas-microsoft-com:vml" xmlns:wp14="http://schemas.microsoft.com/office/word/2010/wordprocessingDrawing" xmlns:wp="http://schemas.openxmlformats.org/drawingml/2006/wordprocessingDrawing" xmlns:w10="urn:schemas-microsoft-com:office:word" xmlns:w="http://schemas.openxmlformats.org/wordprocessingml/2006/main" xmlns:w14="http://schemas.microsoft.com/office/word/2010/wordml" xmlns:wpg="http://schemas.microsoft.com/office/word/2010/wordprocessingGroup" xmlns:wpi="http://schemas.microsoft.com/office/word/2010/wordprocessingInk" xmlns:wne="http://schemas.microsoft.com/office/word/2006/wordml" xmlns:wps="http://schemas.microsoft.com/office/word/2010/wordprocessingShape" mc:Ignorable="w14 wp14">
   <w:body>
     <w:tbl>
       <w:tblPr>
         <w:tblW w:w="0" w:type="auto"/>
         <w:tblInd w:w="108" w:type="dxa"/>
         <w:tblLayout w:type="fixed"/>
-        <w:tblLook w:val="01E0"/>
+        <w:tblLook w:val="01E0" w:firstRow="1" w:lastRow="1" w:firstColumn="1" w:lastColumn="1" w:noHBand="0" w:noVBand="0"/>
       </w:tblPr>
       <w:tblGrid>
         <w:gridCol w:w="1620"/>
@@ -33,6 +33,7 @@
             <w:r>
               <w:rPr>
                 <w:noProof/>
+                <w:lang w:val="en-GB" w:eastAsia="en-GB"/>
               </w:rPr>
               <w:drawing>
                 <wp:inline distT="0" distB="0" distL="0" distR="0">
@@ -52,7 +53,7 @@
                           </pic:cNvPicPr>
                         </pic:nvPicPr>
                         <pic:blipFill>
-                          <a:blip r:embed="rId8" cstate="print"/>
+                          <a:blip r:embed="rId9" cstate="print"/>
                           <a:srcRect/>
                           <a:stretch>
                             <a:fillRect/>
@@ -96,6 +97,7 @@
             <w:r>
               <w:rPr>
                 <w:noProof/>
+                <w:lang w:val="en-GB" w:eastAsia="en-GB"/>
               </w:rPr>
               <w:drawing>
                 <wp:inline distT="0" distB="0" distL="0" distR="0">
@@ -115,7 +117,7 @@
                           </pic:cNvPicPr>
                         </pic:nvPicPr>
                         <pic:blipFill>
-                          <a:blip r:embed="rId9" cstate="print"/>
+                          <a:blip r:embed="rId10" cstate="print"/>
                           <a:srcRect/>
                           <a:stretch>
                             <a:fillRect/>
@@ -222,6 +224,7 @@
             <w:r>
               <w:rPr>
                 <w:noProof/>
+                <w:lang w:val="en-GB" w:eastAsia="en-GB"/>
               </w:rPr>
               <w:drawing>
                 <wp:inline distT="0" distB="0" distL="0" distR="0">
@@ -241,7 +244,7 @@
                           </pic:cNvPicPr>
                         </pic:nvPicPr>
                         <pic:blipFill>
-                          <a:blip r:embed="rId10" cstate="print"/>
+                          <a:blip r:embed="rId11" cstate="print"/>
                           <a:srcRect/>
                           <a:stretch>
                             <a:fillRect/>
@@ -541,19 +544,8 @@
                 <w:sz w:val="32"/>
                 <w:szCs w:val="32"/>
               </w:rPr>
-              <w:t xml:space="preserve">struktura </w:t>
-            </w:r>
-            <w:proofErr w:type="spellStart"/>
-            <w:r>
-              <w:rPr>
-                <w:rFonts w:ascii="Arial" w:hAnsi="Arial" w:cs="Arial"/>
-                <w:b/>
-                <w:sz w:val="32"/>
-                <w:szCs w:val="32"/>
-              </w:rPr>
-              <w:t>Event</w:t>
-            </w:r>
-            <w:proofErr w:type="spellEnd"/>
+              <w:t>struktura Event</w:t>
+            </w:r>
           </w:p>
         </w:tc>
       </w:tr>
@@ -576,7 +568,7 @@
       <w:tblPr>
         <w:tblW w:w="0" w:type="auto"/>
         <w:tblInd w:w="108" w:type="dxa"/>
-        <w:tblLook w:val="01E0"/>
+        <w:tblLook w:val="01E0" w:firstRow="1" w:lastRow="1" w:firstColumn="1" w:lastColumn="1" w:noHBand="0" w:noVBand="0"/>
       </w:tblPr>
       <w:tblGrid>
         <w:gridCol w:w="732"/>
@@ -815,16 +807,8 @@
               <w:rPr>
                 <w:b/>
               </w:rPr>
-              <w:t xml:space="preserve">Struktura </w:t>
-            </w:r>
-            <w:proofErr w:type="spellStart"/>
-            <w:r>
-              <w:rPr>
-                <w:b/>
-              </w:rPr>
-              <w:t>Event</w:t>
-            </w:r>
-            <w:proofErr w:type="spellEnd"/>
+              <w:t>Struktura Event</w:t>
+            </w:r>
             <w:r>
               <w:fldChar w:fldCharType="end"/>
             </w:r>
@@ -1393,7 +1377,7 @@
               <w:rPr>
                 <w:noProof/>
               </w:rPr>
-              <w:t>4</w:t>
+              <w:t>5</w:t>
             </w:r>
             <w:r>
               <w:fldChar w:fldCharType="end"/>
@@ -1471,7 +1455,7 @@
               <w:rPr>
                 <w:noProof/>
               </w:rPr>
-              <w:t>9</w:t>
+              <w:t>5</w:t>
             </w:r>
             <w:r>
               <w:fldChar w:fldCharType="end"/>
@@ -1546,7 +1530,7 @@
               <w:rPr>
                 <w:noProof/>
               </w:rPr>
-              <w:t>9</w:t>
+              <w:t>6</w:t>
             </w:r>
             <w:r>
               <w:fldChar w:fldCharType="end"/>
@@ -1582,12 +1566,12 @@
       <w:tblPr>
         <w:tblW w:w="0" w:type="auto"/>
         <w:tblInd w:w="108" w:type="dxa"/>
-        <w:tblLook w:val="01E0"/>
+        <w:tblLook w:val="01E0" w:firstRow="1" w:lastRow="1" w:firstColumn="1" w:lastColumn="1" w:noHBand="0" w:noVBand="0"/>
       </w:tblPr>
       <w:tblGrid>
-        <w:gridCol w:w="720"/>
-        <w:gridCol w:w="7560"/>
-        <w:gridCol w:w="824"/>
+        <w:gridCol w:w="687"/>
+        <w:gridCol w:w="6914"/>
+        <w:gridCol w:w="1577"/>
       </w:tblGrid>
       <w:tr>
         <w:tc>
@@ -1640,20 +1624,16 @@
                 <w:szCs w:val="22"/>
                 <w:lang w:val="en-GB"/>
               </w:rPr>
-            </w:r>
-            <w:r>
-              <w:rPr>
+              <w:fldChar w:fldCharType="separate"/>
+            </w:r>
+            <w:r>
+              <w:rPr>
+                <w:b/>
+                <w:bCs/>
                 <w:sz w:val="22"/>
                 <w:szCs w:val="22"/>
-                <w:lang w:val="en-GB"/>
-              </w:rPr>
-              <w:fldChar w:fldCharType="separate"/>
-            </w:r>
-            <w:r>
-              <w:rPr>
-                <w:sz w:val="20"/>
-              </w:rPr>
-              <w:t>Tworzenie zmiennej lokalnej.</w:t>
+              </w:rPr>
+              <w:t>Błąd! Nie można odnaleźć źródła odwołania.</w:t>
             </w:r>
             <w:r>
               <w:rPr>
@@ -1686,9 +1666,11 @@
             </w:r>
             <w:r>
               <w:rPr>
+                <w:b/>
+                <w:bCs/>
                 <w:noProof/>
               </w:rPr>
-              <w:t>3</w:t>
+              <w:t>Błąd! Nie zdefiniowano zakładki.</w:t>
             </w:r>
             <w:r>
               <w:fldChar w:fldCharType="end"/>
@@ -1743,19 +1725,16 @@
                 <w:sz w:val="22"/>
                 <w:szCs w:val="22"/>
               </w:rPr>
-            </w:r>
-            <w:r>
-              <w:rPr>
+              <w:fldChar w:fldCharType="separate"/>
+            </w:r>
+            <w:r>
+              <w:rPr>
+                <w:b/>
+                <w:bCs/>
                 <w:sz w:val="22"/>
                 <w:szCs w:val="22"/>
               </w:rPr>
-              <w:fldChar w:fldCharType="separate"/>
-            </w:r>
-            <w:r>
-              <w:rPr>
-                <w:sz w:val="20"/>
-              </w:rPr>
-              <w:t>Widok zmiennej globalnej: powłoka, zmienna i panel zmiennej.</w:t>
+              <w:t>Błąd! Nie można odnaleźć źródła odwołania.</w:t>
             </w:r>
             <w:r>
               <w:rPr>
@@ -1787,9 +1766,11 @@
             </w:r>
             <w:r>
               <w:rPr>
+                <w:b/>
+                <w:bCs/>
                 <w:noProof/>
               </w:rPr>
-              <w:t>4</w:t>
+              <w:t>Błąd! Nie zdefiniowano zakładki.</w:t>
             </w:r>
             <w:r>
               <w:fldChar w:fldCharType="end"/>
@@ -1844,19 +1825,16 @@
                 <w:sz w:val="22"/>
                 <w:szCs w:val="22"/>
               </w:rPr>
-            </w:r>
-            <w:r>
-              <w:rPr>
+              <w:fldChar w:fldCharType="separate"/>
+            </w:r>
+            <w:r>
+              <w:rPr>
+                <w:b/>
+                <w:bCs/>
                 <w:sz w:val="22"/>
                 <w:szCs w:val="22"/>
               </w:rPr>
-              <w:fldChar w:fldCharType="separate"/>
-            </w:r>
-            <w:r>
-              <w:rPr>
-                <w:sz w:val="20"/>
-              </w:rPr>
-              <w:t>Widok szablonu zmiennej funkcjonalnej.</w:t>
+              <w:t>Błąd! Nie można odnaleźć źródła odwołania.</w:t>
             </w:r>
             <w:r>
               <w:rPr>
@@ -1888,9 +1866,11 @@
             </w:r>
             <w:r>
               <w:rPr>
+                <w:b/>
+                <w:bCs/>
                 <w:noProof/>
               </w:rPr>
-              <w:t>5</w:t>
+              <w:t>Błąd! Nie zdefiniowano zakładki.</w:t>
             </w:r>
             <w:r>
               <w:fldChar w:fldCharType="end"/>
@@ -1945,19 +1925,16 @@
                 <w:sz w:val="22"/>
                 <w:szCs w:val="22"/>
               </w:rPr>
-            </w:r>
-            <w:r>
-              <w:rPr>
+              <w:fldChar w:fldCharType="separate"/>
+            </w:r>
+            <w:r>
+              <w:rPr>
+                <w:b/>
+                <w:bCs/>
                 <w:sz w:val="22"/>
                 <w:szCs w:val="22"/>
               </w:rPr>
-              <w:fldChar w:fldCharType="separate"/>
-            </w:r>
-            <w:r>
-              <w:rPr>
-                <w:sz w:val="20"/>
-              </w:rPr>
-              <w:t>Zmienna funkcjonalna realizująca dwa zadania zapisu i odczytu.</w:t>
+              <w:t>Błąd! Nie można odnaleźć źródła odwołania.</w:t>
             </w:r>
             <w:r>
               <w:rPr>
@@ -1989,9 +1966,11 @@
             </w:r>
             <w:r>
               <w:rPr>
+                <w:b/>
+                <w:bCs/>
                 <w:noProof/>
               </w:rPr>
-              <w:t>5</w:t>
+              <w:t>Błąd! Nie zdefiniowano zakładki.</w:t>
             </w:r>
             <w:r>
               <w:fldChar w:fldCharType="end"/>
@@ -2046,33 +2025,16 @@
                 <w:sz w:val="22"/>
                 <w:szCs w:val="22"/>
               </w:rPr>
-            </w:r>
-            <w:r>
-              <w:rPr>
+              <w:fldChar w:fldCharType="separate"/>
+            </w:r>
+            <w:r>
+              <w:rPr>
+                <w:b/>
+                <w:bCs/>
                 <w:sz w:val="22"/>
                 <w:szCs w:val="22"/>
               </w:rPr>
-              <w:fldChar w:fldCharType="separate"/>
-            </w:r>
-            <w:r>
-              <w:rPr>
-                <w:sz w:val="20"/>
-              </w:rPr>
-              <w:t xml:space="preserve">Przykład pracy równoległej z występowaniem efektu Race </w:t>
-            </w:r>
-            <w:proofErr w:type="spellStart"/>
-            <w:r>
-              <w:rPr>
-                <w:sz w:val="20"/>
-              </w:rPr>
-              <w:t>Condition</w:t>
-            </w:r>
-            <w:proofErr w:type="spellEnd"/>
-            <w:r>
-              <w:rPr>
-                <w:sz w:val="20"/>
-              </w:rPr>
-              <w:t>.</w:t>
+              <w:t>Błąd! Nie można odnaleźć źródła odwołania.</w:t>
             </w:r>
             <w:r>
               <w:rPr>
@@ -2104,9 +2066,11 @@
             </w:r>
             <w:r>
               <w:rPr>
+                <w:b/>
+                <w:bCs/>
                 <w:noProof/>
               </w:rPr>
-              <w:t>6</w:t>
+              <w:t>Błąd! Nie zdefiniowano zakładki.</w:t>
             </w:r>
             <w:r>
               <w:fldChar w:fldCharType="end"/>
@@ -2161,33 +2125,16 @@
                 <w:sz w:val="22"/>
                 <w:szCs w:val="22"/>
               </w:rPr>
-            </w:r>
-            <w:r>
-              <w:rPr>
+              <w:fldChar w:fldCharType="separate"/>
+            </w:r>
+            <w:r>
+              <w:rPr>
+                <w:b/>
+                <w:bCs/>
                 <w:sz w:val="22"/>
                 <w:szCs w:val="22"/>
               </w:rPr>
-              <w:fldChar w:fldCharType="separate"/>
-            </w:r>
-            <w:r>
-              <w:rPr>
-                <w:sz w:val="20"/>
-              </w:rPr>
-              <w:t xml:space="preserve">Zabezpieczenie przed efektem Race </w:t>
-            </w:r>
-            <w:proofErr w:type="spellStart"/>
-            <w:r>
-              <w:rPr>
-                <w:sz w:val="20"/>
-              </w:rPr>
-              <w:t>Condition</w:t>
-            </w:r>
-            <w:proofErr w:type="spellEnd"/>
-            <w:r>
-              <w:rPr>
-                <w:sz w:val="20"/>
-              </w:rPr>
-              <w:t xml:space="preserve"> z zastosowaniem zmiennej funkcjonalnej.</w:t>
+              <w:t>Błąd! Nie można odnaleźć źródła odwołania.</w:t>
             </w:r>
             <w:r>
               <w:rPr>
@@ -2219,9 +2166,11 @@
             </w:r>
             <w:r>
               <w:rPr>
+                <w:b/>
+                <w:bCs/>
                 <w:noProof/>
               </w:rPr>
-              <w:t>7</w:t>
+              <w:t>Błąd! Nie zdefiniowano zakładki.</w:t>
             </w:r>
             <w:r>
               <w:fldChar w:fldCharType="end"/>
@@ -2288,7 +2237,26 @@
               <w:rPr>
                 <w:sz w:val="20"/>
               </w:rPr>
-              <w:t>Zastosowanie zmiennej typu FVG do odmierzania przedziałów czasu.</w:t>
+              <w:t>Struktura Event pozwalająca na wyłączenie aplikacji po 10 kliknięciach w „</w:t>
+            </w:r>
+            <w:r>
+              <w:rPr>
+                <w:b/>
+                <w:sz w:val="20"/>
+              </w:rPr>
+              <w:t>X</w:t>
+            </w:r>
+            <w:r>
+              <w:rPr>
+                <w:sz w:val="20"/>
+              </w:rPr>
+              <w:t>”</w:t>
+            </w:r>
+            <w:r>
+              <w:rPr>
+                <w:sz w:val="20"/>
+              </w:rPr>
+              <w:t>.</w:t>
             </w:r>
             <w:r>
               <w:rPr>
@@ -2322,7 +2290,7 @@
               <w:rPr>
                 <w:noProof/>
               </w:rPr>
-              <w:t>9</w:t>
+              <w:t>5</w:t>
             </w:r>
             <w:r>
               <w:fldChar w:fldCharType="end"/>
@@ -2522,9 +2490,9 @@
           <w:b/>
         </w:rPr>
         <w:sectPr>
-          <w:headerReference w:type="default" r:id="rId11"/>
-          <w:footerReference w:type="even" r:id="rId12"/>
-          <w:footerReference w:type="default" r:id="rId13"/>
+          <w:headerReference w:type="default" r:id="rId12"/>
+          <w:footerReference w:type="even" r:id="rId13"/>
+          <w:footerReference w:type="default" r:id="rId14"/>
           <w:type w:val="continuous"/>
           <w:pgSz w:w="11906" w:h="16838" w:code="9"/>
           <w:pgMar w:top="1418" w:right="1418" w:bottom="1418" w:left="1418" w:header="709" w:footer="709" w:gutter="0"/>
@@ -2625,15 +2593,7 @@
         <w:t xml:space="preserve"> </w:t>
       </w:r>
       <w:r>
-        <w:t xml:space="preserve">Obsługą struktury </w:t>
-      </w:r>
-      <w:proofErr w:type="spellStart"/>
-      <w:r>
-        <w:t>Event</w:t>
-      </w:r>
-      <w:proofErr w:type="spellEnd"/>
-      <w:r>
-        <w:t xml:space="preserve"> do obsługi zdarzeń wywołanych przez obiekty panelu</w:t>
+        <w:t>Obsługą struktury Event do obsługi zdarzeń wywołanych przez obiekty panelu</w:t>
       </w:r>
     </w:p>
     <w:p>
@@ -2651,15 +2611,7 @@
         <w:jc w:val="both"/>
       </w:pPr>
       <w:r>
-        <w:t xml:space="preserve">Programowaniem zdarzeń oraz filtrów w strukturze </w:t>
-      </w:r>
-      <w:proofErr w:type="spellStart"/>
-      <w:r>
-        <w:t>Event</w:t>
-      </w:r>
-      <w:proofErr w:type="spellEnd"/>
-      <w:r>
-        <w:t>.</w:t>
+        <w:t>Programowaniem zdarzeń oraz filtrów w strukturze Event.</w:t>
       </w:r>
     </w:p>
     <w:p>
@@ -2714,17 +2666,9 @@
         <w:rPr>
           <w:b/>
         </w:rPr>
-        <w:t xml:space="preserve">Struktura </w:t>
-      </w:r>
-      <w:proofErr w:type="spellStart"/>
-      <w:r>
-        <w:rPr>
-          <w:b/>
-        </w:rPr>
-        <w:t>Event</w:t>
+        <w:t>Struktura Event</w:t>
       </w:r>
       <w:bookmarkEnd w:id="3"/>
-      <w:proofErr w:type="spellEnd"/>
     </w:p>
     <w:p>
       <w:pPr>
@@ -3021,13 +2965,8 @@
         <w:t xml:space="preserve">Zastosowanie </w:t>
       </w:r>
       <w:r>
-        <w:t xml:space="preserve">struktury </w:t>
-      </w:r>
-      <w:proofErr w:type="spellStart"/>
-      <w:r>
-        <w:t>Event</w:t>
-      </w:r>
-      <w:proofErr w:type="spellEnd"/>
+        <w:t>struktury Event</w:t>
+      </w:r>
       <w:r>
         <w:t>:</w:t>
       </w:r>
@@ -3077,14 +3016,12 @@
       <w:r>
         <w:t>„</w:t>
       </w:r>
-      <w:proofErr w:type="spellStart"/>
       <w:r>
         <w:rPr>
           <w:i/>
         </w:rPr>
         <w:t>main_rownolegle.vi</w:t>
       </w:r>
-      <w:proofErr w:type="spellEnd"/>
       <w:r>
         <w:t>”,</w:t>
       </w:r>
@@ -3267,15 +3204,7 @@
         <w:t>- wewnątrz pętli</w:t>
       </w:r>
       <w:r>
-        <w:t xml:space="preserve"> umieścić strukturę </w:t>
-      </w:r>
-      <w:proofErr w:type="spellStart"/>
-      <w:r>
-        <w:t>Event</w:t>
-      </w:r>
-      <w:proofErr w:type="spellEnd"/>
-      <w:r>
-        <w:t>,</w:t>
+        <w:t xml:space="preserve"> umieścić strukturę Event,</w:t>
       </w:r>
     </w:p>
     <w:p>
@@ -3285,15 +3214,7 @@
         <w:jc w:val="both"/>
       </w:pPr>
       <w:r>
-        <w:t xml:space="preserve">- w strukturze </w:t>
-      </w:r>
-      <w:proofErr w:type="spellStart"/>
-      <w:r>
-        <w:t>Event</w:t>
-      </w:r>
-      <w:proofErr w:type="spellEnd"/>
-      <w:r>
-        <w:t xml:space="preserve"> dodać zdarzenie </w:t>
+        <w:t xml:space="preserve">- w strukturze Event dodać zdarzenie </w:t>
       </w:r>
       <w:r>
         <w:rPr>
@@ -3316,19 +3237,11 @@
       <w:r>
         <w:t xml:space="preserve"> </w:t>
       </w:r>
-      <w:proofErr w:type="spellStart"/>
       <w:r>
         <w:rPr>
           <w:b/>
         </w:rPr>
-        <w:t>Value</w:t>
-      </w:r>
-      <w:proofErr w:type="spellEnd"/>
-      <w:r>
-        <w:rPr>
-          <w:b/>
-        </w:rPr>
-        <w:t xml:space="preserve"> </w:t>
+        <w:t xml:space="preserve">Value </w:t>
       </w:r>
       <w:proofErr w:type="spellStart"/>
       <w:r>
@@ -3363,14 +3276,12 @@
       <w:r>
         <w:t xml:space="preserve"> wewnątrz struktury </w:t>
       </w:r>
-      <w:proofErr w:type="spellStart"/>
       <w:r>
         <w:rPr>
           <w:b/>
         </w:rPr>
         <w:t>Event</w:t>
       </w:r>
-      <w:proofErr w:type="spellEnd"/>
       <w:r>
         <w:t xml:space="preserve"> i</w:t>
       </w:r>
@@ -3457,62 +3368,46 @@
       <w:r>
         <w:t xml:space="preserve"> </w:t>
       </w:r>
+      <w:r>
+        <w:rPr>
+          <w:b/>
+        </w:rPr>
+        <w:t xml:space="preserve">Value </w:t>
+      </w:r>
       <w:proofErr w:type="spellStart"/>
       <w:r>
         <w:rPr>
           <w:b/>
         </w:rPr>
-        <w:t>Value</w:t>
+        <w:t>change</w:t>
       </w:r>
       <w:proofErr w:type="spellEnd"/>
       <w:r>
+        <w:t>,</w:t>
+      </w:r>
+      <w:r>
+        <w:t xml:space="preserve"> </w:t>
+      </w:r>
+      <w:r>
         <w:rPr>
           <w:b/>
         </w:rPr>
+        <w:t>Zakres uśredniania</w:t>
+      </w:r>
+      <w:r>
         <w:t xml:space="preserve"> </w:t>
       </w:r>
-      <w:proofErr w:type="spellStart"/>
+      <w:r>
+        <w:sym w:font="Wingdings" w:char="F0E0"/>
+      </w:r>
+      <w:r>
+        <w:t xml:space="preserve"> </w:t>
+      </w:r>
       <w:r>
         <w:rPr>
           <w:b/>
         </w:rPr>
-        <w:t>change</w:t>
-      </w:r>
-      <w:proofErr w:type="spellEnd"/>
-      <w:r>
-        <w:t>,</w:t>
-      </w:r>
-      <w:r>
-        <w:t xml:space="preserve"> </w:t>
-      </w:r>
-      <w:r>
-        <w:rPr>
-          <w:b/>
-        </w:rPr>
-        <w:t>Zakres uśredniania</w:t>
-      </w:r>
-      <w:r>
-        <w:t xml:space="preserve"> </w:t>
-      </w:r>
-      <w:r>
-        <w:sym w:font="Wingdings" w:char="F0E0"/>
-      </w:r>
-      <w:r>
-        <w:t xml:space="preserve"> </w:t>
-      </w:r>
-      <w:proofErr w:type="spellStart"/>
-      <w:r>
-        <w:rPr>
-          <w:b/>
-        </w:rPr>
-        <w:t>Value</w:t>
-      </w:r>
-      <w:proofErr w:type="spellEnd"/>
-      <w:r>
-        <w:rPr>
-          <w:b/>
-        </w:rPr>
-        <w:t xml:space="preserve"> </w:t>
+        <w:t xml:space="preserve">Value </w:t>
       </w:r>
       <w:proofErr w:type="spellStart"/>
       <w:r>
@@ -3619,16 +3514,8 @@
         <w:rPr>
           <w:i/>
         </w:rPr>
-        <w:t xml:space="preserve">Zmienna Temp </w:t>
-      </w:r>
-      <w:proofErr w:type="spellStart"/>
-      <w:r>
-        <w:rPr>
-          <w:i/>
-        </w:rPr>
-        <w:t>FGV.vi</w:t>
-      </w:r>
-      <w:proofErr w:type="spellEnd"/>
+        <w:t>Zmienna Temp FGV.vi</w:t>
+      </w:r>
       <w:r>
         <w:t>”,</w:t>
       </w:r>
@@ -3683,19 +3570,11 @@
       <w:r>
         <w:t xml:space="preserve"> </w:t>
       </w:r>
-      <w:proofErr w:type="spellStart"/>
       <w:r>
         <w:rPr>
           <w:b/>
         </w:rPr>
-        <w:t>Value</w:t>
-      </w:r>
-      <w:proofErr w:type="spellEnd"/>
-      <w:r>
-        <w:rPr>
-          <w:b/>
-        </w:rPr>
-        <w:t xml:space="preserve"> </w:t>
+        <w:t xml:space="preserve">Value </w:t>
       </w:r>
       <w:proofErr w:type="spellStart"/>
       <w:r>
@@ -3736,6 +3615,7 @@
       <w:r>
         <w:rPr>
           <w:noProof/>
+          <w:lang w:val="en-GB" w:eastAsia="en-GB"/>
         </w:rPr>
         <w:drawing>
           <wp:inline distT="0" distB="0" distL="0" distR="0">
@@ -3755,7 +3635,7 @@
                     </pic:cNvPicPr>
                   </pic:nvPicPr>
                   <pic:blipFill>
-                    <a:blip r:embed="rId14" cstate="print"/>
+                    <a:blip r:embed="rId15" cstate="print"/>
                     <a:srcRect/>
                     <a:stretch>
                       <a:fillRect/>
@@ -3860,15 +3740,7 @@
         <w:jc w:val="both"/>
       </w:pPr>
       <w:r>
-        <w:t xml:space="preserve">- dodać filtr w strukturze </w:t>
-      </w:r>
-      <w:proofErr w:type="spellStart"/>
-      <w:r>
-        <w:t>Event</w:t>
-      </w:r>
-      <w:proofErr w:type="spellEnd"/>
-      <w:r>
-        <w:t xml:space="preserve"> aby, nie można było zamknąć aplikacji za pomocą przycisku „</w:t>
+        <w:t>- dodać filtr w strukturze Event aby, nie można było zamknąć aplikacji za pomocą przycisku „</w:t>
       </w:r>
       <w:r>
         <w:rPr>
@@ -3887,15 +3759,7 @@
         <w:jc w:val="both"/>
       </w:pPr>
       <w:r>
-        <w:t xml:space="preserve">- uzupełnić strukturę </w:t>
-      </w:r>
-      <w:proofErr w:type="spellStart"/>
-      <w:r>
-        <w:t>Event</w:t>
-      </w:r>
-      <w:proofErr w:type="spellEnd"/>
-      <w:r>
-        <w:t xml:space="preserve"> tak, żeby program w dole</w:t>
+        <w:t>- uzupełnić strukturę Event tak, żeby program w dole</w:t>
       </w:r>
       <w:r>
         <w:t xml:space="preserve"> ekranu</w:t>
@@ -3912,6 +3776,7 @@
       <w:r>
         <w:rPr>
           <w:noProof/>
+          <w:lang w:val="en-GB" w:eastAsia="en-GB"/>
         </w:rPr>
         <w:lastRenderedPageBreak/>
         <w:drawing>
@@ -3932,7 +3797,7 @@
                     </pic:cNvPicPr>
                   </pic:nvPicPr>
                   <pic:blipFill>
-                    <a:blip r:embed="rId15" cstate="print"/>
+                    <a:blip r:embed="rId16" cstate="print"/>
                     <a:srcRect/>
                     <a:stretch>
                       <a:fillRect/>
@@ -4046,15 +3911,7 @@
         <w:jc w:val="both"/>
       </w:pPr>
       <w:r>
-        <w:t xml:space="preserve">Zdarzenie struktury </w:t>
-      </w:r>
-      <w:proofErr w:type="spellStart"/>
-      <w:r>
-        <w:t>Event</w:t>
-      </w:r>
-      <w:proofErr w:type="spellEnd"/>
-      <w:r>
-        <w:t xml:space="preserve"> liczące wyłączenia aplikacji za pomocą przycisku „</w:t>
+        <w:t>Zdarzenie struktury Event liczące wyłączenia aplikacji za pomocą przycisku „</w:t>
       </w:r>
       <w:r>
         <w:rPr>
@@ -4098,6 +3955,7 @@
       <w:r>
         <w:rPr>
           <w:noProof/>
+          <w:lang w:val="en-GB" w:eastAsia="en-GB"/>
         </w:rPr>
         <w:drawing>
           <wp:inline distT="0" distB="0" distL="0" distR="0">
@@ -4117,7 +3975,7 @@
                     </pic:cNvPicPr>
                   </pic:nvPicPr>
                   <pic:blipFill>
-                    <a:blip r:embed="rId16" cstate="print"/>
+                    <a:blip r:embed="rId17" cstate="print"/>
                     <a:srcRect/>
                     <a:stretch>
                       <a:fillRect/>
@@ -4164,21 +4022,7 @@
         <w:rPr>
           <w:sz w:val="20"/>
         </w:rPr>
-        <w:t xml:space="preserve">Struktura </w:t>
-      </w:r>
-      <w:proofErr w:type="spellStart"/>
-      <w:r>
-        <w:rPr>
-          <w:sz w:val="20"/>
-        </w:rPr>
-        <w:t>Event</w:t>
-      </w:r>
-      <w:proofErr w:type="spellEnd"/>
-      <w:r>
-        <w:rPr>
-          <w:sz w:val="20"/>
-        </w:rPr>
-        <w:t xml:space="preserve"> pozwalająca na wyłączenie aplikacji po 10 kliknięciach w „</w:t>
+        <w:t>Struktura Event pozwalająca na wyłączenie aplikacji po 10 kliknięciach w „</w:t>
       </w:r>
       <w:r>
         <w:rPr>
@@ -4209,6 +4053,7 @@
       <w:r>
         <w:rPr>
           <w:noProof/>
+          <w:lang w:val="en-GB" w:eastAsia="en-GB"/>
         </w:rPr>
         <w:drawing>
           <wp:inline distT="0" distB="0" distL="0" distR="0">
@@ -4228,7 +4073,7 @@
                     </pic:cNvPicPr>
                   </pic:nvPicPr>
                   <pic:blipFill>
-                    <a:blip r:embed="rId17" cstate="print"/>
+                    <a:blip r:embed="rId18" cstate="print"/>
                     <a:srcRect/>
                     <a:stretch>
                       <a:fillRect/>
@@ -4640,7 +4485,7 @@
         <w:t xml:space="preserve">ukończyć zadania z instrukcji nr </w:t>
       </w:r>
       <w:r>
-        <w:t>7</w:t>
+        <w:t>9</w:t>
       </w:r>
       <w:r>
         <w:t>.</w:t>
@@ -4657,7 +4502,15 @@
         <w:rPr>
           <w:b w:val="0"/>
         </w:rPr>
-        <w:t>ZADANIA DODATKOWE PO WYKONANIU ĆWICZENIA</w:t>
+        <w:t>ZADANIA DODATKOWE PO WY</w:t>
+      </w:r>
+      <w:bookmarkStart w:id="19" w:name="_GoBack"/>
+      <w:bookmarkEnd w:id="19"/>
+      <w:r>
+        <w:rPr>
+          <w:b w:val="0"/>
+        </w:rPr>
+        <w:t>KONANIU ĆWICZENIA</w:t>
       </w:r>
     </w:p>
     <w:p>
@@ -4666,102 +4519,6 @@
       </w:pPr>
       <w:r>
         <w:t xml:space="preserve">- </w:t>
-      </w:r>
-      <w:r>
-        <w:t>uzupełnić strukturę danych oraz działanie programu „</w:t>
-      </w:r>
-      <w:proofErr w:type="spellStart"/>
-      <w:r>
-        <w:rPr>
-          <w:i/>
-        </w:rPr>
-        <w:t>Main_Maszyna.vi</w:t>
-      </w:r>
-      <w:proofErr w:type="spellEnd"/>
-      <w:r>
-        <w:t xml:space="preserve">”, żeby były przechowywane wektory próbek wartości </w:t>
-      </w:r>
-      <w:r>
-        <w:rPr>
-          <w:i/>
-        </w:rPr>
-        <w:t>Temperatura</w:t>
-      </w:r>
-      <w:r>
-        <w:t xml:space="preserve"> i </w:t>
-      </w:r>
-      <w:r>
-        <w:rPr>
-          <w:i/>
-        </w:rPr>
-        <w:t>Średnia</w:t>
-      </w:r>
-      <w:r>
-        <w:t xml:space="preserve">. – zadanie ma na celu przygotowanie programu do uzupełnienia </w:t>
-      </w:r>
-      <w:proofErr w:type="spellStart"/>
-      <w:r>
-        <w:t>stau</w:t>
-      </w:r>
-      <w:proofErr w:type="spellEnd"/>
-      <w:r>
-        <w:t xml:space="preserve"> „</w:t>
-      </w:r>
-      <w:r>
-        <w:rPr>
-          <w:i/>
-        </w:rPr>
-        <w:t>SAVE</w:t>
-      </w:r>
-      <w:r>
-        <w:t>”.</w:t>
-      </w:r>
-    </w:p>
-    <w:p>
-      <w:pPr>
-        <w:spacing w:line="360" w:lineRule="auto"/>
-      </w:pPr>
-      <w:r>
-        <w:t xml:space="preserve">- zmodyfikować działanie aplikacji tak, żeby sekwencja: </w:t>
-      </w:r>
-      <w:proofErr w:type="spellStart"/>
-      <w:r>
-        <w:t>Measure</w:t>
-      </w:r>
-      <w:proofErr w:type="spellEnd"/>
-      <w:r>
-        <w:t xml:space="preserve">, </w:t>
-      </w:r>
-      <w:proofErr w:type="spellStart"/>
-      <w:r>
-        <w:t>Analyze</w:t>
-      </w:r>
-      <w:proofErr w:type="spellEnd"/>
-      <w:r>
-        <w:t>, Display była zapętlona przez zadany okres czasu, z możliwością wcześniejszego wy</w:t>
-      </w:r>
-      <w:r>
-        <w:t>j</w:t>
-      </w:r>
-      <w:r>
-        <w:t>ścia.</w:t>
-      </w:r>
-    </w:p>
-    <w:p>
-      <w:pPr>
-        <w:spacing w:line="360" w:lineRule="auto"/>
-      </w:pPr>
-      <w:r>
-        <w:t>- zmodyfikować program tak, żeby przycisk „</w:t>
-      </w:r>
-      <w:r>
-        <w:rPr>
-          <w:i/>
-        </w:rPr>
-        <w:t>Zakończ Pomiar</w:t>
-      </w:r>
-      <w:r>
-        <w:t xml:space="preserve">” znajdował się w strukturze kontrolki „Akcje”. </w:t>
       </w:r>
     </w:p>
     <w:p>
@@ -4847,7 +4604,7 @@
 </file>
 
 <file path=word/endnotes.xml><?xml version="1.0" encoding="utf-8"?>
-<w:endnotes xmlns:ve="http://schemas.openxmlformats.org/markup-compatibility/2006" xmlns:o="urn:schemas-microsoft-com:office:office" xmlns:r="http://schemas.openxmlformats.org/officeDocument/2006/relationships" xmlns:m="http://schemas.openxmlformats.org/officeDocument/2006/math" xmlns:v="urn:schemas-microsoft-com:vml" xmlns:wp="http://schemas.openxmlformats.org/drawingml/2006/wordprocessingDrawing" xmlns:w10="urn:schemas-microsoft-com:office:word" xmlns:w="http://schemas.openxmlformats.org/wordprocessingml/2006/main" xmlns:wne="http://schemas.microsoft.com/office/word/2006/wordml">
+<w:endnotes xmlns:wpc="http://schemas.microsoft.com/office/word/2010/wordprocessingCanvas" xmlns:mc="http://schemas.openxmlformats.org/markup-compatibility/2006" xmlns:o="urn:schemas-microsoft-com:office:office" xmlns:r="http://schemas.openxmlformats.org/officeDocument/2006/relationships" xmlns:m="http://schemas.openxmlformats.org/officeDocument/2006/math" xmlns:v="urn:schemas-microsoft-com:vml" xmlns:wp14="http://schemas.microsoft.com/office/word/2010/wordprocessingDrawing" xmlns:wp="http://schemas.openxmlformats.org/drawingml/2006/wordprocessingDrawing" xmlns:w10="urn:schemas-microsoft-com:office:word" xmlns:w="http://schemas.openxmlformats.org/wordprocessingml/2006/main" xmlns:w14="http://schemas.microsoft.com/office/word/2010/wordml" xmlns:wpg="http://schemas.microsoft.com/office/word/2010/wordprocessingGroup" xmlns:wpi="http://schemas.microsoft.com/office/word/2010/wordprocessingInk" xmlns:wne="http://schemas.microsoft.com/office/word/2006/wordml" xmlns:wps="http://schemas.microsoft.com/office/word/2010/wordprocessingShape" mc:Ignorable="w14 wp14">
   <w:endnote w:type="separator" w:id="-1">
     <w:p>
       <w:r>
@@ -4866,7 +4623,7 @@
 </file>
 
 <file path=word/footer1.xml><?xml version="1.0" encoding="utf-8"?>
-<w:ftr xmlns:ve="http://schemas.openxmlformats.org/markup-compatibility/2006" xmlns:o="urn:schemas-microsoft-com:office:office" xmlns:r="http://schemas.openxmlformats.org/officeDocument/2006/relationships" xmlns:m="http://schemas.openxmlformats.org/officeDocument/2006/math" xmlns:v="urn:schemas-microsoft-com:vml" xmlns:wp="http://schemas.openxmlformats.org/drawingml/2006/wordprocessingDrawing" xmlns:w10="urn:schemas-microsoft-com:office:word" xmlns:w="http://schemas.openxmlformats.org/wordprocessingml/2006/main" xmlns:wne="http://schemas.microsoft.com/office/word/2006/wordml">
+<w:ftr xmlns:wpc="http://schemas.microsoft.com/office/word/2010/wordprocessingCanvas" xmlns:mc="http://schemas.openxmlformats.org/markup-compatibility/2006" xmlns:o="urn:schemas-microsoft-com:office:office" xmlns:r="http://schemas.openxmlformats.org/officeDocument/2006/relationships" xmlns:m="http://schemas.openxmlformats.org/officeDocument/2006/math" xmlns:v="urn:schemas-microsoft-com:vml" xmlns:wp14="http://schemas.microsoft.com/office/word/2010/wordprocessingDrawing" xmlns:wp="http://schemas.openxmlformats.org/drawingml/2006/wordprocessingDrawing" xmlns:w10="urn:schemas-microsoft-com:office:word" xmlns:w="http://schemas.openxmlformats.org/wordprocessingml/2006/main" xmlns:w14="http://schemas.microsoft.com/office/word/2010/wordml" xmlns:wpg="http://schemas.microsoft.com/office/word/2010/wordprocessingGroup" xmlns:wpi="http://schemas.microsoft.com/office/word/2010/wordprocessingInk" xmlns:wne="http://schemas.microsoft.com/office/word/2006/wordml" xmlns:wps="http://schemas.microsoft.com/office/word/2010/wordprocessingShape" mc:Ignorable="w14 wp14">
   <w:p>
     <w:pPr>
       <w:pStyle w:val="Stopka"/>
@@ -4904,7 +4661,7 @@
 </file>
 
 <file path=word/footer2.xml><?xml version="1.0" encoding="utf-8"?>
-<w:ftr xmlns:ve="http://schemas.openxmlformats.org/markup-compatibility/2006" xmlns:o="urn:schemas-microsoft-com:office:office" xmlns:r="http://schemas.openxmlformats.org/officeDocument/2006/relationships" xmlns:m="http://schemas.openxmlformats.org/officeDocument/2006/math" xmlns:v="urn:schemas-microsoft-com:vml" xmlns:wp="http://schemas.openxmlformats.org/drawingml/2006/wordprocessingDrawing" xmlns:w10="urn:schemas-microsoft-com:office:word" xmlns:w="http://schemas.openxmlformats.org/wordprocessingml/2006/main" xmlns:wne="http://schemas.microsoft.com/office/word/2006/wordml">
+<w:ftr xmlns:wpc="http://schemas.microsoft.com/office/word/2010/wordprocessingCanvas" xmlns:mc="http://schemas.openxmlformats.org/markup-compatibility/2006" xmlns:o="urn:schemas-microsoft-com:office:office" xmlns:r="http://schemas.openxmlformats.org/officeDocument/2006/relationships" xmlns:m="http://schemas.openxmlformats.org/officeDocument/2006/math" xmlns:v="urn:schemas-microsoft-com:vml" xmlns:wp14="http://schemas.microsoft.com/office/word/2010/wordprocessingDrawing" xmlns:wp="http://schemas.openxmlformats.org/drawingml/2006/wordprocessingDrawing" xmlns:w10="urn:schemas-microsoft-com:office:word" xmlns:w="http://schemas.openxmlformats.org/wordprocessingml/2006/main" xmlns:w14="http://schemas.microsoft.com/office/word/2010/wordml" xmlns:wpg="http://schemas.microsoft.com/office/word/2010/wordprocessingGroup" xmlns:wpi="http://schemas.microsoft.com/office/word/2010/wordprocessingInk" xmlns:wne="http://schemas.microsoft.com/office/word/2006/wordml" xmlns:wps="http://schemas.microsoft.com/office/word/2010/wordprocessingShape" mc:Ignorable="w14 wp14">
   <w:p>
     <w:pPr>
       <w:pStyle w:val="Stopka"/>
@@ -4936,7 +4693,7 @@
         <w:rStyle w:val="Numerstrony"/>
         <w:noProof/>
       </w:rPr>
-      <w:t>5</w:t>
+      <w:t>7</w:t>
     </w:r>
     <w:r>
       <w:rPr>
@@ -5008,22 +4765,14 @@
       <w:rPr>
         <w:i/>
       </w:rPr>
-      <w:t xml:space="preserve">struktura </w:t>
+      <w:t>struktura Event</w:t>
     </w:r>
-    <w:proofErr w:type="spellStart"/>
-    <w:r>
-      <w:rPr>
-        <w:i/>
-      </w:rPr>
-      <w:t>Event</w:t>
-    </w:r>
-    <w:proofErr w:type="spellEnd"/>
   </w:p>
 </w:ftr>
 </file>
 
 <file path=word/footnotes.xml><?xml version="1.0" encoding="utf-8"?>
-<w:footnotes xmlns:ve="http://schemas.openxmlformats.org/markup-compatibility/2006" xmlns:o="urn:schemas-microsoft-com:office:office" xmlns:r="http://schemas.openxmlformats.org/officeDocument/2006/relationships" xmlns:m="http://schemas.openxmlformats.org/officeDocument/2006/math" xmlns:v="urn:schemas-microsoft-com:vml" xmlns:wp="http://schemas.openxmlformats.org/drawingml/2006/wordprocessingDrawing" xmlns:w10="urn:schemas-microsoft-com:office:word" xmlns:w="http://schemas.openxmlformats.org/wordprocessingml/2006/main" xmlns:wne="http://schemas.microsoft.com/office/word/2006/wordml">
+<w:footnotes xmlns:wpc="http://schemas.microsoft.com/office/word/2010/wordprocessingCanvas" xmlns:mc="http://schemas.openxmlformats.org/markup-compatibility/2006" xmlns:o="urn:schemas-microsoft-com:office:office" xmlns:r="http://schemas.openxmlformats.org/officeDocument/2006/relationships" xmlns:m="http://schemas.openxmlformats.org/officeDocument/2006/math" xmlns:v="urn:schemas-microsoft-com:vml" xmlns:wp14="http://schemas.microsoft.com/office/word/2010/wordprocessingDrawing" xmlns:wp="http://schemas.openxmlformats.org/drawingml/2006/wordprocessingDrawing" xmlns:w10="urn:schemas-microsoft-com:office:word" xmlns:w="http://schemas.openxmlformats.org/wordprocessingml/2006/main" xmlns:w14="http://schemas.microsoft.com/office/word/2010/wordml" xmlns:wpg="http://schemas.microsoft.com/office/word/2010/wordprocessingGroup" xmlns:wpi="http://schemas.microsoft.com/office/word/2010/wordprocessingInk" xmlns:wne="http://schemas.microsoft.com/office/word/2006/wordml" xmlns:wps="http://schemas.microsoft.com/office/word/2010/wordprocessingShape" mc:Ignorable="w14 wp14">
   <w:footnote w:type="separator" w:id="-1">
     <w:p>
       <w:r>
@@ -5042,13 +4791,13 @@
 </file>
 
 <file path=word/header1.xml><?xml version="1.0" encoding="utf-8"?>
-<w:hdr xmlns:ve="http://schemas.openxmlformats.org/markup-compatibility/2006" xmlns:o="urn:schemas-microsoft-com:office:office" xmlns:r="http://schemas.openxmlformats.org/officeDocument/2006/relationships" xmlns:m="http://schemas.openxmlformats.org/officeDocument/2006/math" xmlns:v="urn:schemas-microsoft-com:vml" xmlns:wp="http://schemas.openxmlformats.org/drawingml/2006/wordprocessingDrawing" xmlns:w10="urn:schemas-microsoft-com:office:word" xmlns:w="http://schemas.openxmlformats.org/wordprocessingml/2006/main" xmlns:wne="http://schemas.microsoft.com/office/word/2006/wordml">
+<w:hdr xmlns:wpc="http://schemas.microsoft.com/office/word/2010/wordprocessingCanvas" xmlns:mc="http://schemas.openxmlformats.org/markup-compatibility/2006" xmlns:o="urn:schemas-microsoft-com:office:office" xmlns:r="http://schemas.openxmlformats.org/officeDocument/2006/relationships" xmlns:m="http://schemas.openxmlformats.org/officeDocument/2006/math" xmlns:v="urn:schemas-microsoft-com:vml" xmlns:wp14="http://schemas.microsoft.com/office/word/2010/wordprocessingDrawing" xmlns:wp="http://schemas.openxmlformats.org/drawingml/2006/wordprocessingDrawing" xmlns:w10="urn:schemas-microsoft-com:office:word" xmlns:w="http://schemas.openxmlformats.org/wordprocessingml/2006/main" xmlns:w14="http://schemas.microsoft.com/office/word/2010/wordml" xmlns:wpg="http://schemas.microsoft.com/office/word/2010/wordprocessingGroup" xmlns:wpi="http://schemas.microsoft.com/office/word/2010/wordprocessingInk" xmlns:wne="http://schemas.microsoft.com/office/word/2006/wordml" xmlns:wps="http://schemas.microsoft.com/office/word/2010/wordprocessingShape" mc:Ignorable="w14 wp14">
   <w:tbl>
     <w:tblPr>
       <w:tblW w:w="9000" w:type="dxa"/>
       <w:tblInd w:w="108" w:type="dxa"/>
       <w:tblLayout w:type="fixed"/>
-      <w:tblLook w:val="01E0"/>
+      <w:tblLook w:val="01E0" w:firstRow="1" w:lastRow="1" w:firstColumn="1" w:lastColumn="1" w:noHBand="0" w:noVBand="0"/>
     </w:tblPr>
     <w:tblGrid>
       <w:gridCol w:w="8280"/>
@@ -5134,7 +4883,7 @@
               <v:shape id="_x0000_i1025" type="#_x0000_t75" style="width:17.3pt;height:27.05pt" o:ole="">
                 <v:imagedata r:id="rId1" o:title=""/>
               </v:shape>
-              <o:OLEObject Type="Embed" ProgID="CorelDRAW.Graphic.11" ShapeID="_x0000_i1025" DrawAspect="Content" ObjectID="_1511634084" r:id="rId2"/>
+              <o:OLEObject Type="Embed" ProgID="CorelDRAW.Graphic.11" ShapeID="_x0000_i1025" DrawAspect="Content" ObjectID="_1511786184" r:id="rId2"/>
             </w:object>
           </w:r>
         </w:p>
@@ -5192,7 +4941,7 @@
 </file>
 
 <file path=word/numbering.xml><?xml version="1.0" encoding="utf-8"?>
-<w:numbering xmlns:ve="http://schemas.openxmlformats.org/markup-compatibility/2006" xmlns:o="urn:schemas-microsoft-com:office:office" xmlns:r="http://schemas.openxmlformats.org/officeDocument/2006/relationships" xmlns:m="http://schemas.openxmlformats.org/officeDocument/2006/math" xmlns:v="urn:schemas-microsoft-com:vml" xmlns:wp="http://schemas.openxmlformats.org/drawingml/2006/wordprocessingDrawing" xmlns:w10="urn:schemas-microsoft-com:office:word" xmlns:w="http://schemas.openxmlformats.org/wordprocessingml/2006/main" xmlns:wne="http://schemas.microsoft.com/office/word/2006/wordml">
+<w:numbering xmlns:wpc="http://schemas.microsoft.com/office/word/2010/wordprocessingCanvas" xmlns:mc="http://schemas.openxmlformats.org/markup-compatibility/2006" xmlns:o="urn:schemas-microsoft-com:office:office" xmlns:r="http://schemas.openxmlformats.org/officeDocument/2006/relationships" xmlns:m="http://schemas.openxmlformats.org/officeDocument/2006/math" xmlns:v="urn:schemas-microsoft-com:vml" xmlns:wp14="http://schemas.microsoft.com/office/word/2010/wordprocessingDrawing" xmlns:wp="http://schemas.openxmlformats.org/drawingml/2006/wordprocessingDrawing" xmlns:w10="urn:schemas-microsoft-com:office:word" xmlns:w="http://schemas.openxmlformats.org/wordprocessingml/2006/main" xmlns:w14="http://schemas.microsoft.com/office/word/2010/wordml" xmlns:wpg="http://schemas.microsoft.com/office/word/2010/wordprocessingGroup" xmlns:wpi="http://schemas.microsoft.com/office/word/2010/wordprocessingInk" xmlns:wne="http://schemas.microsoft.com/office/word/2006/wordml" xmlns:wps="http://schemas.microsoft.com/office/word/2010/wordprocessingShape" mc:Ignorable="w14 wp14">
   <w:abstractNum w:abstractNumId="0">
     <w:nsid w:val="013E451A"/>
     <w:multiLevelType w:val="hybridMultilevel"/>
@@ -10268,7 +10017,7 @@
 </file>
 
 <file path=word/styles.xml><?xml version="1.0" encoding="utf-8"?>
-<w:styles xmlns:r="http://schemas.openxmlformats.org/officeDocument/2006/relationships" xmlns:w="http://schemas.openxmlformats.org/wordprocessingml/2006/main">
+<w:styles xmlns:mc="http://schemas.openxmlformats.org/markup-compatibility/2006" xmlns:r="http://schemas.openxmlformats.org/officeDocument/2006/relationships" xmlns:w="http://schemas.openxmlformats.org/wordprocessingml/2006/main" xmlns:w14="http://schemas.microsoft.com/office/word/2010/wordml" mc:Ignorable="w14">
   <w:docDefaults>
     <w:rPrDefault>
       <w:rPr>
@@ -10472,7 +10221,6 @@
     <w:uiPriority w:val="99"/>
     <w:semiHidden/>
     <w:unhideWhenUsed/>
-    <w:qFormat/>
     <w:tblPr>
       <w:tblInd w:w="0" w:type="dxa"/>
       <w:tblCellMar>
@@ -10494,7 +10242,6 @@
     <w:basedOn w:val="Standardowy"/>
     <w:rsid w:val="000529E7"/>
     <w:tblPr>
-      <w:tblInd w:w="0" w:type="dxa"/>
       <w:tblBorders>
         <w:top w:val="single" w:sz="4" w:space="0" w:color="auto"/>
         <w:left w:val="single" w:sz="4" w:space="0" w:color="auto"/>
@@ -10503,12 +10250,6 @@
         <w:insideH w:val="single" w:sz="4" w:space="0" w:color="auto"/>
         <w:insideV w:val="single" w:sz="4" w:space="0" w:color="auto"/>
       </w:tblBorders>
-      <w:tblCellMar>
-        <w:top w:w="0" w:type="dxa"/>
-        <w:left w:w="108" w:type="dxa"/>
-        <w:bottom w:w="0" w:type="dxa"/>
-        <w:right w:w="108" w:type="dxa"/>
-      </w:tblCellMar>
     </w:tblPr>
   </w:style>
   <w:style w:type="paragraph" w:styleId="Stopka">
@@ -10721,6 +10462,196 @@
       <w:sz w:val="24"/>
       <w:szCs w:val="24"/>
     </w:rPr>
+  </w:style>
+</w:styles>
+</file>
+
+<file path=word/stylesWithEffects.xml><?xml version="1.0" encoding="utf-8"?>
+<w:styles xmlns:wpc="http://schemas.microsoft.com/office/word/2010/wordprocessingCanvas" xmlns:mc="http://schemas.openxmlformats.org/markup-compatibility/2006" xmlns:o="urn:schemas-microsoft-com:office:office" xmlns:r="http://schemas.openxmlformats.org/officeDocument/2006/relationships" xmlns:m="http://schemas.openxmlformats.org/officeDocument/2006/math" xmlns:v="urn:schemas-microsoft-com:vml" xmlns:wp14="http://schemas.microsoft.com/office/word/2010/wordprocessingDrawing" xmlns:wp="http://schemas.openxmlformats.org/drawingml/2006/wordprocessingDrawing" xmlns:w10="urn:schemas-microsoft-com:office:word" xmlns:w="http://schemas.openxmlformats.org/wordprocessingml/2006/main" xmlns:w14="http://schemas.microsoft.com/office/word/2010/wordml" xmlns:wpg="http://schemas.microsoft.com/office/word/2010/wordprocessingGroup" xmlns:wpi="http://schemas.microsoft.com/office/word/2010/wordprocessingInk" xmlns:wne="http://schemas.microsoft.com/office/word/2006/wordml" xmlns:wps="http://schemas.microsoft.com/office/word/2010/wordprocessingShape" mc:Ignorable="w14 wp14">
+  <w:docDefaults>
+    <w:rPrDefault>
+      <w:rPr>
+        <w:rFonts w:asciiTheme="minorHAnsi" w:eastAsiaTheme="minorEastAsia" w:hAnsiTheme="minorHAnsi" w:cstheme="minorBidi"/>
+        <w:sz w:val="22"/>
+        <w:szCs w:val="22"/>
+        <w:lang w:val="en-GB" w:eastAsia="en-GB" w:bidi="ar-SA"/>
+      </w:rPr>
+    </w:rPrDefault>
+    <w:pPrDefault>
+      <w:pPr>
+        <w:spacing w:after="200" w:line="276" w:lineRule="auto"/>
+      </w:pPr>
+    </w:pPrDefault>
+  </w:docDefaults>
+  <w:latentStyles w:defLockedState="0" w:defUIPriority="99" w:defSemiHidden="1" w:defUnhideWhenUsed="1" w:defQFormat="0" w:count="267">
+    <w:lsdException w:name="Normal" w:semiHidden="0" w:uiPriority="0" w:unhideWhenUsed="0" w:qFormat="1"/>
+    <w:lsdException w:name="heading 1" w:semiHidden="0" w:uiPriority="9" w:unhideWhenUsed="0" w:qFormat="1"/>
+    <w:lsdException w:name="heading 2" w:uiPriority="9" w:qFormat="1"/>
+    <w:lsdException w:name="heading 3" w:uiPriority="9" w:qFormat="1"/>
+    <w:lsdException w:name="heading 4" w:uiPriority="9" w:qFormat="1"/>
+    <w:lsdException w:name="heading 5" w:uiPriority="9" w:qFormat="1"/>
+    <w:lsdException w:name="heading 6" w:uiPriority="9" w:qFormat="1"/>
+    <w:lsdException w:name="heading 7" w:uiPriority="9" w:qFormat="1"/>
+    <w:lsdException w:name="heading 8" w:uiPriority="9" w:qFormat="1"/>
+    <w:lsdException w:name="heading 9" w:uiPriority="9" w:qFormat="1"/>
+    <w:lsdException w:name="toc 1" w:uiPriority="39"/>
+    <w:lsdException w:name="toc 2" w:uiPriority="39"/>
+    <w:lsdException w:name="toc 3" w:uiPriority="39"/>
+    <w:lsdException w:name="toc 4" w:uiPriority="39"/>
+    <w:lsdException w:name="toc 5" w:uiPriority="39"/>
+    <w:lsdException w:name="toc 6" w:uiPriority="39"/>
+    <w:lsdException w:name="toc 7" w:uiPriority="39"/>
+    <w:lsdException w:name="toc 8" w:uiPriority="39"/>
+    <w:lsdException w:name="toc 9" w:uiPriority="39"/>
+    <w:lsdException w:name="caption" w:uiPriority="35" w:qFormat="1"/>
+    <w:lsdException w:name="Title" w:semiHidden="0" w:uiPriority="10" w:unhideWhenUsed="0" w:qFormat="1"/>
+    <w:lsdException w:name="Default Paragraph Font" w:uiPriority="1"/>
+    <w:lsdException w:name="Subtitle" w:semiHidden="0" w:uiPriority="11" w:unhideWhenUsed="0" w:qFormat="1"/>
+    <w:lsdException w:name="Strong" w:semiHidden="0" w:uiPriority="22" w:unhideWhenUsed="0" w:qFormat="1"/>
+    <w:lsdException w:name="Emphasis" w:semiHidden="0" w:uiPriority="20" w:unhideWhenUsed="0" w:qFormat="1"/>
+    <w:lsdException w:name="Table Grid" w:semiHidden="0" w:uiPriority="59" w:unhideWhenUsed="0"/>
+    <w:lsdException w:name="Placeholder Text" w:unhideWhenUsed="0"/>
+    <w:lsdException w:name="No Spacing" w:semiHidden="0" w:uiPriority="1" w:unhideWhenUsed="0" w:qFormat="1"/>
+    <w:lsdException w:name="Light Shading" w:semiHidden="0" w:uiPriority="60" w:unhideWhenUsed="0"/>
+    <w:lsdException w:name="Light List" w:semiHidden="0" w:uiPriority="61" w:unhideWhenUsed="0"/>
+    <w:lsdException w:name="Light Grid" w:semiHidden="0" w:uiPriority="62" w:unhideWhenUsed="0"/>
+    <w:lsdException w:name="Medium Shading 1" w:semiHidden="0" w:uiPriority="63" w:unhideWhenUsed="0"/>
+    <w:lsdException w:name="Medium Shading 2" w:semiHidden="0" w:uiPriority="64" w:unhideWhenUsed="0"/>
+    <w:lsdException w:name="Medium List 1" w:semiHidden="0" w:uiPriority="65" w:unhideWhenUsed="0"/>
+    <w:lsdException w:name="Medium List 2" w:semiHidden="0" w:uiPriority="66" w:unhideWhenUsed="0"/>
+    <w:lsdException w:name="Medium Grid 1" w:semiHidden="0" w:uiPriority="67" w:unhideWhenUsed="0"/>
+    <w:lsdException w:name="Medium Grid 2" w:semiHidden="0" w:uiPriority="68" w:unhideWhenUsed="0"/>
+    <w:lsdException w:name="Medium Grid 3" w:semiHidden="0" w:uiPriority="69" w:unhideWhenUsed="0"/>
+    <w:lsdException w:name="Dark List" w:semiHidden="0" w:uiPriority="70" w:unhideWhenUsed="0"/>
+    <w:lsdException w:name="Colorful Shading" w:semiHidden="0" w:uiPriority="71" w:unhideWhenUsed="0"/>
+    <w:lsdException w:name="Colorful List" w:semiHidden="0" w:uiPriority="72" w:unhideWhenUsed="0"/>
+    <w:lsdException w:name="Colorful Grid" w:semiHidden="0" w:uiPriority="73" w:unhideWhenUsed="0"/>
+    <w:lsdException w:name="Light Shading Accent 1" w:semiHidden="0" w:uiPriority="60" w:unhideWhenUsed="0"/>
+    <w:lsdException w:name="Light List Accent 1" w:semiHidden="0" w:uiPriority="61" w:unhideWhenUsed="0"/>
+    <w:lsdException w:name="Light Grid Accent 1" w:semiHidden="0" w:uiPriority="62" w:unhideWhenUsed="0"/>
+    <w:lsdException w:name="Medium Shading 1 Accent 1" w:semiHidden="0" w:uiPriority="63" w:unhideWhenUsed="0"/>
+    <w:lsdException w:name="Medium Shading 2 Accent 1" w:semiHidden="0" w:uiPriority="64" w:unhideWhenUsed="0"/>
+    <w:lsdException w:name="Medium List 1 Accent 1" w:semiHidden="0" w:uiPriority="65" w:unhideWhenUsed="0"/>
+    <w:lsdException w:name="Revision" w:unhideWhenUsed="0"/>
+    <w:lsdException w:name="List Paragraph" w:semiHidden="0" w:uiPriority="34" w:unhideWhenUsed="0" w:qFormat="1"/>
+    <w:lsdException w:name="Quote" w:semiHidden="0" w:uiPriority="29" w:unhideWhenUsed="0" w:qFormat="1"/>
+    <w:lsdException w:name="Intense Quote" w:semiHidden="0" w:uiPriority="30" w:unhideWhenUsed="0" w:qFormat="1"/>
+    <w:lsdException w:name="Medium List 2 Accent 1" w:semiHidden="0" w:uiPriority="66" w:unhideWhenUsed="0"/>
+    <w:lsdException w:name="Medium Grid 1 Accent 1" w:semiHidden="0" w:uiPriority="67" w:unhideWhenUsed="0"/>
+    <w:lsdException w:name="Medium Grid 2 Accent 1" w:semiHidden="0" w:uiPriority="68" w:unhideWhenUsed="0"/>
+    <w:lsdException w:name="Medium Grid 3 Accent 1" w:semiHidden="0" w:uiPriority="69" w:unhideWhenUsed="0"/>
+    <w:lsdException w:name="Dark List Accent 1" w:semiHidden="0" w:uiPriority="70" w:unhideWhenUsed="0"/>
+    <w:lsdException w:name="Colorful Shading Accent 1" w:semiHidden="0" w:uiPriority="71" w:unhideWhenUsed="0"/>
+    <w:lsdException w:name="Colorful List Accent 1" w:semiHidden="0" w:uiPriority="72" w:unhideWhenUsed="0"/>
+    <w:lsdException w:name="Colorful Grid Accent 1" w:semiHidden="0" w:uiPriority="73" w:unhideWhenUsed="0"/>
+    <w:lsdException w:name="Light Shading Accent 2" w:semiHidden="0" w:uiPriority="60" w:unhideWhenUsed="0"/>
+    <w:lsdException w:name="Light List Accent 2" w:semiHidden="0" w:uiPriority="61" w:unhideWhenUsed="0"/>
+    <w:lsdException w:name="Light Grid Accent 2" w:semiHidden="0" w:uiPriority="62" w:unhideWhenUsed="0"/>
+    <w:lsdException w:name="Medium Shading 1 Accent 2" w:semiHidden="0" w:uiPriority="63" w:unhideWhenUsed="0"/>
+    <w:lsdException w:name="Medium Shading 2 Accent 2" w:semiHidden="0" w:uiPriority="64" w:unhideWhenUsed="0"/>
+    <w:lsdException w:name="Medium List 1 Accent 2" w:semiHidden="0" w:uiPriority="65" w:unhideWhenUsed="0"/>
+    <w:lsdException w:name="Medium List 2 Accent 2" w:semiHidden="0" w:uiPriority="66" w:unhideWhenUsed="0"/>
+    <w:lsdException w:name="Medium Grid 1 Accent 2" w:semiHidden="0" w:uiPriority="67" w:unhideWhenUsed="0"/>
+    <w:lsdException w:name="Medium Grid 2 Accent 2" w:semiHidden="0" w:uiPriority="68" w:unhideWhenUsed="0"/>
+    <w:lsdException w:name="Medium Grid 3 Accent 2" w:semiHidden="0" w:uiPriority="69" w:unhideWhenUsed="0"/>
+    <w:lsdException w:name="Dark List Accent 2" w:semiHidden="0" w:uiPriority="70" w:unhideWhenUsed="0"/>
+    <w:lsdException w:name="Colorful Shading Accent 2" w:semiHidden="0" w:uiPriority="71" w:unhideWhenUsed="0"/>
+    <w:lsdException w:name="Colorful List Accent 2" w:semiHidden="0" w:uiPriority="72" w:unhideWhenUsed="0"/>
+    <w:lsdException w:name="Colorful Grid Accent 2" w:semiHidden="0" w:uiPriority="73" w:unhideWhenUsed="0"/>
+    <w:lsdException w:name="Light Shading Accent 3" w:semiHidden="0" w:uiPriority="60" w:unhideWhenUsed="0"/>
+    <w:lsdException w:name="Light List Accent 3" w:semiHidden="0" w:uiPriority="61" w:unhideWhenUsed="0"/>
+    <w:lsdException w:name="Light Grid Accent 3" w:semiHidden="0" w:uiPriority="62" w:unhideWhenUsed="0"/>
+    <w:lsdException w:name="Medium Shading 1 Accent 3" w:semiHidden="0" w:uiPriority="63" w:unhideWhenUsed="0"/>
+    <w:lsdException w:name="Medium Shading 2 Accent 3" w:semiHidden="0" w:uiPriority="64" w:unhideWhenUsed="0"/>
+    <w:lsdException w:name="Medium List 1 Accent 3" w:semiHidden="0" w:uiPriority="65" w:unhideWhenUsed="0"/>
+    <w:lsdException w:name="Medium List 2 Accent 3" w:semiHidden="0" w:uiPriority="66" w:unhideWhenUsed="0"/>
+    <w:lsdException w:name="Medium Grid 1 Accent 3" w:semiHidden="0" w:uiPriority="67" w:unhideWhenUsed="0"/>
+    <w:lsdException w:name="Medium Grid 2 Accent 3" w:semiHidden="0" w:uiPriority="68" w:unhideWhenUsed="0"/>
+    <w:lsdException w:name="Medium Grid 3 Accent 3" w:semiHidden="0" w:uiPriority="69" w:unhideWhenUsed="0"/>
+    <w:lsdException w:name="Dark List Accent 3" w:semiHidden="0" w:uiPriority="70" w:unhideWhenUsed="0"/>
+    <w:lsdException w:name="Colorful Shading Accent 3" w:semiHidden="0" w:uiPriority="71" w:unhideWhenUsed="0"/>
+    <w:lsdException w:name="Colorful List Accent 3" w:semiHidden="0" w:uiPriority="72" w:unhideWhenUsed="0"/>
+    <w:lsdException w:name="Colorful Grid Accent 3" w:semiHidden="0" w:uiPriority="73" w:unhideWhenUsed="0"/>
+    <w:lsdException w:name="Light Shading Accent 4" w:semiHidden="0" w:uiPriority="60" w:unhideWhenUsed="0"/>
+    <w:lsdException w:name="Light List Accent 4" w:semiHidden="0" w:uiPriority="61" w:unhideWhenUsed="0"/>
+    <w:lsdException w:name="Light Grid Accent 4" w:semiHidden="0" w:uiPriority="62" w:unhideWhenUsed="0"/>
+    <w:lsdException w:name="Medium Shading 1 Accent 4" w:semiHidden="0" w:uiPriority="63" w:unhideWhenUsed="0"/>
+    <w:lsdException w:name="Medium Shading 2 Accent 4" w:semiHidden="0" w:uiPriority="64" w:unhideWhenUsed="0"/>
+    <w:lsdException w:name="Medium List 1 Accent 4" w:semiHidden="0" w:uiPriority="65" w:unhideWhenUsed="0"/>
+    <w:lsdException w:name="Medium List 2 Accent 4" w:semiHidden="0" w:uiPriority="66" w:unhideWhenUsed="0"/>
+    <w:lsdException w:name="Medium Grid 1 Accent 4" w:semiHidden="0" w:uiPriority="67" w:unhideWhenUsed="0"/>
+    <w:lsdException w:name="Medium Grid 2 Accent 4" w:semiHidden="0" w:uiPriority="68" w:unhideWhenUsed="0"/>
+    <w:lsdException w:name="Medium Grid 3 Accent 4" w:semiHidden="0" w:uiPriority="69" w:unhideWhenUsed="0"/>
+    <w:lsdException w:name="Dark List Accent 4" w:semiHidden="0" w:uiPriority="70" w:unhideWhenUsed="0"/>
+    <w:lsdException w:name="Colorful Shading Accent 4" w:semiHidden="0" w:uiPriority="71" w:unhideWhenUsed="0"/>
+    <w:lsdException w:name="Colorful List Accent 4" w:semiHidden="0" w:uiPriority="72" w:unhideWhenUsed="0"/>
+    <w:lsdException w:name="Colorful Grid Accent 4" w:semiHidden="0" w:uiPriority="73" w:unhideWhenUsed="0"/>
+    <w:lsdException w:name="Light Shading Accent 5" w:semiHidden="0" w:uiPriority="60" w:unhideWhenUsed="0"/>
+    <w:lsdException w:name="Light List Accent 5" w:semiHidden="0" w:uiPriority="61" w:unhideWhenUsed="0"/>
+    <w:lsdException w:name="Light Grid Accent 5" w:semiHidden="0" w:uiPriority="62" w:unhideWhenUsed="0"/>
+    <w:lsdException w:name="Medium Shading 1 Accent 5" w:semiHidden="0" w:uiPriority="63" w:unhideWhenUsed="0"/>
+    <w:lsdException w:name="Medium Shading 2 Accent 5" w:semiHidden="0" w:uiPriority="64" w:unhideWhenUsed="0"/>
+    <w:lsdException w:name="Medium List 1 Accent 5" w:semiHidden="0" w:uiPriority="65" w:unhideWhenUsed="0"/>
+    <w:lsdException w:name="Medium List 2 Accent 5" w:semiHidden="0" w:uiPriority="66" w:unhideWhenUsed="0"/>
+    <w:lsdException w:name="Medium Grid 1 Accent 5" w:semiHidden="0" w:uiPriority="67" w:unhideWhenUsed="0"/>
+    <w:lsdException w:name="Medium Grid 2 Accent 5" w:semiHidden="0" w:uiPriority="68" w:unhideWhenUsed="0"/>
+    <w:lsdException w:name="Medium Grid 3 Accent 5" w:semiHidden="0" w:uiPriority="69" w:unhideWhenUsed="0"/>
+    <w:lsdException w:name="Dark List Accent 5" w:semiHidden="0" w:uiPriority="70" w:unhideWhenUsed="0"/>
+    <w:lsdException w:name="Colorful Shading Accent 5" w:semiHidden="0" w:uiPriority="71" w:unhideWhenUsed="0"/>
+    <w:lsdException w:name="Colorful List Accent 5" w:semiHidden="0" w:uiPriority="72" w:unhideWhenUsed="0"/>
+    <w:lsdException w:name="Colorful Grid Accent 5" w:semiHidden="0" w:uiPriority="73" w:unhideWhenUsed="0"/>
+    <w:lsdException w:name="Light Shading Accent 6" w:semiHidden="0" w:uiPriority="60" w:unhideWhenUsed="0"/>
+    <w:lsdException w:name="Light List Accent 6" w:semiHidden="0" w:uiPriority="61" w:unhideWhenUsed="0"/>
+    <w:lsdException w:name="Light Grid Accent 6" w:semiHidden="0" w:uiPriority="62" w:unhideWhenUsed="0"/>
+    <w:lsdException w:name="Medium Shading 1 Accent 6" w:semiHidden="0" w:uiPriority="63" w:unhideWhenUsed="0"/>
+    <w:lsdException w:name="Medium Shading 2 Accent 6" w:semiHidden="0" w:uiPriority="64" w:unhideWhenUsed="0"/>
+    <w:lsdException w:name="Medium List 1 Accent 6" w:semiHidden="0" w:uiPriority="65" w:unhideWhenUsed="0"/>
+    <w:lsdException w:name="Medium List 2 Accent 6" w:semiHidden="0" w:uiPriority="66" w:unhideWhenUsed="0"/>
+    <w:lsdException w:name="Medium Grid 1 Accent 6" w:semiHidden="0" w:uiPriority="67" w:unhideWhenUsed="0"/>
+    <w:lsdException w:name="Medium Grid 2 Accent 6" w:semiHidden="0" w:uiPriority="68" w:unhideWhenUsed="0"/>
+    <w:lsdException w:name="Medium Grid 3 Accent 6" w:semiHidden="0" w:uiPriority="69" w:unhideWhenUsed="0"/>
+    <w:lsdException w:name="Dark List Accent 6" w:semiHidden="0" w:uiPriority="70" w:unhideWhenUsed="0"/>
+    <w:lsdException w:name="Colorful Shading Accent 6" w:semiHidden="0" w:uiPriority="71" w:unhideWhenUsed="0"/>
+    <w:lsdException w:name="Colorful List Accent 6" w:semiHidden="0" w:uiPriority="72" w:unhideWhenUsed="0"/>
+    <w:lsdException w:name="Colorful Grid Accent 6" w:semiHidden="0" w:uiPriority="73" w:unhideWhenUsed="0"/>
+    <w:lsdException w:name="Subtle Emphasis" w:semiHidden="0" w:uiPriority="19" w:unhideWhenUsed="0" w:qFormat="1"/>
+    <w:lsdException w:name="Intense Emphasis" w:semiHidden="0" w:uiPriority="21" w:unhideWhenUsed="0" w:qFormat="1"/>
+    <w:lsdException w:name="Subtle Reference" w:semiHidden="0" w:uiPriority="31" w:unhideWhenUsed="0" w:qFormat="1"/>
+    <w:lsdException w:name="Intense Reference" w:semiHidden="0" w:uiPriority="32" w:unhideWhenUsed="0" w:qFormat="1"/>
+    <w:lsdException w:name="Book Title" w:semiHidden="0" w:uiPriority="33" w:unhideWhenUsed="0" w:qFormat="1"/>
+    <w:lsdException w:name="Bibliography" w:uiPriority="37"/>
+    <w:lsdException w:name="TOC Heading" w:uiPriority="39" w:qFormat="1"/>
+  </w:latentStyles>
+  <w:style w:type="paragraph" w:default="1" w:styleId="Normalny">
+    <w:name w:val="Normal"/>
+    <w:qFormat/>
+  </w:style>
+  <w:style w:type="character" w:default="1" w:styleId="Domylnaczcionkaakapitu">
+    <w:name w:val="Default Paragraph Font"/>
+    <w:uiPriority w:val="1"/>
+    <w:semiHidden/>
+    <w:unhideWhenUsed/>
+  </w:style>
+  <w:style w:type="table" w:default="1" w:styleId="Standardowy">
+    <w:name w:val="Normal Table"/>
+    <w:uiPriority w:val="99"/>
+    <w:semiHidden/>
+    <w:unhideWhenUsed/>
+    <w:tblPr>
+      <w:tblInd w:w="0" w:type="dxa"/>
+      <w:tblCellMar>
+        <w:top w:w="0" w:type="dxa"/>
+        <w:left w:w="108" w:type="dxa"/>
+        <w:bottom w:w="0" w:type="dxa"/>
+        <w:right w:w="108" w:type="dxa"/>
+      </w:tblCellMar>
+    </w:tblPr>
+  </w:style>
+  <w:style w:type="numbering" w:default="1" w:styleId="Bezlisty">
+    <w:name w:val="No List"/>
+    <w:uiPriority w:val="99"/>
+    <w:semiHidden/>
+    <w:unhideWhenUsed/>
   </w:style>
 </w:styles>
 </file>
@@ -11013,7 +10944,7 @@
 </file>
 
 <file path=customXml/itemProps1.xml><?xml version="1.0" encoding="utf-8"?>
-<ds:datastoreItem xmlns:ds="http://schemas.openxmlformats.org/officeDocument/2006/customXml" ds:itemID="{A8EE9C91-3931-4471-864E-5A876CF99A01}">
+<ds:datastoreItem xmlns:ds="http://schemas.openxmlformats.org/officeDocument/2006/customXml" ds:itemID="{26255179-A3D6-4C8B-8D4A-CB50CC3A97F9}">
   <ds:schemaRefs>
     <ds:schemaRef ds:uri="http://schemas.openxmlformats.org/officeDocument/2006/bibliography"/>
   </ds:schemaRefs>

</xml_diff>